<commit_message>
Finish module p2p document
</commit_message>
<xml_diff>
--- a/document/BaoCao/ModuleP2P/BaoCao-CNghienCuu-ModuleP2P.docx
+++ b/document/BaoCao/ModuleP2P/BaoCao-CNghienCuu-ModuleP2P.docx
@@ -2909,87 +2909,53 @@
           <w:sz w:val="26"/>
           <w:szCs w:val="26"/>
         </w:rPr>
-        <w:t>Như đã trình bày ở phần trên, Bootstrap Node và Peer Node – gọi chung là node trong mô hình mạng, đều phát sinh các yêu cầu</w:t>
-      </w:r>
-      <w:r>
-        <w:rPr>
-          <w:rFonts w:ascii="Times New Roman" w:hAnsi="Times New Roman" w:cs="Times New Roman"/>
-          <w:sz w:val="26"/>
-          <w:szCs w:val="26"/>
-          <w:lang w:val="vi-VN"/>
-        </w:rPr>
-        <w:t xml:space="preserve"> (request)</w:t>
-      </w:r>
-      <w:r>
-        <w:rPr>
-          <w:rFonts w:ascii="Times New Roman" w:hAnsi="Times New Roman" w:cs="Times New Roman"/>
-          <w:sz w:val="26"/>
-          <w:szCs w:val="26"/>
-        </w:rPr>
-        <w:t xml:space="preserve"> của mình</w:t>
-      </w:r>
-      <w:r>
-        <w:rPr>
-          <w:rFonts w:ascii="Times New Roman" w:hAnsi="Times New Roman" w:cs="Times New Roman"/>
-          <w:sz w:val="26"/>
-          <w:szCs w:val="26"/>
-        </w:rPr>
-        <w:t xml:space="preserve"> đến những node mà nó muốn giao tiếp</w:t>
-      </w:r>
-      <w:r>
-        <w:rPr>
-          <w:rFonts w:ascii="Times New Roman" w:hAnsi="Times New Roman" w:cs="Times New Roman"/>
-          <w:sz w:val="26"/>
-          <w:szCs w:val="26"/>
-        </w:rPr>
-        <w:t xml:space="preserve"> đồng thời cũng nhận</w:t>
-      </w:r>
-      <w:r>
-        <w:rPr>
-          <w:rFonts w:ascii="Times New Roman" w:hAnsi="Times New Roman" w:cs="Times New Roman"/>
-          <w:sz w:val="26"/>
-          <w:szCs w:val="26"/>
-        </w:rPr>
-        <w:t xml:space="preserve"> và xử lý yêu cầu bằng cách cung cấp dịch vụ </w:t>
-      </w:r>
-      <w:r>
-        <w:rPr>
-          <w:rFonts w:ascii="Times New Roman" w:hAnsi="Times New Roman" w:cs="Times New Roman"/>
-          <w:sz w:val="26"/>
-          <w:szCs w:val="26"/>
-        </w:rPr>
-        <w:t xml:space="preserve">lắng nghe </w:t>
-      </w:r>
-      <w:r>
-        <w:rPr>
-          <w:rFonts w:ascii="Times New Roman" w:hAnsi="Times New Roman" w:cs="Times New Roman"/>
-          <w:sz w:val="26"/>
-          <w:szCs w:val="26"/>
-        </w:rPr>
-        <w:t>củ</w:t>
-      </w:r>
-      <w:r>
-        <w:rPr>
-          <w:rFonts w:ascii="Times New Roman" w:hAnsi="Times New Roman" w:cs="Times New Roman"/>
-          <w:sz w:val="26"/>
-          <w:szCs w:val="26"/>
-        </w:rPr>
-        <w:t>a</w:t>
-      </w:r>
-      <w:r>
-        <w:rPr>
-          <w:rFonts w:ascii="Times New Roman" w:hAnsi="Times New Roman" w:cs="Times New Roman"/>
-          <w:sz w:val="26"/>
-          <w:szCs w:val="26"/>
-        </w:rPr>
-        <w:t xml:space="preserve"> mình</w:t>
-      </w:r>
-      <w:r>
-        <w:rPr>
-          <w:rFonts w:ascii="Times New Roman" w:hAnsi="Times New Roman" w:cs="Times New Roman"/>
-          <w:sz w:val="26"/>
-          <w:szCs w:val="26"/>
-          <w:lang w:val="vi-VN"/>
+        <w:t>Các node trong mạng cần phải giao tiếp được với nhau để có thể thông báo tình trạng và dữ liệu cần trao đổi</w:t>
+      </w:r>
+      <w:r>
+        <w:rPr>
+          <w:rFonts w:ascii="Times New Roman" w:hAnsi="Times New Roman" w:cs="Times New Roman"/>
+          <w:sz w:val="26"/>
+          <w:szCs w:val="26"/>
+        </w:rPr>
+        <w:t>, cụ thể ở đây là sự trao đổi thông tin giữa Bootstrap Node và Peer Node</w:t>
+      </w:r>
+      <w:r>
+        <w:rPr>
+          <w:rFonts w:ascii="Times New Roman" w:hAnsi="Times New Roman" w:cs="Times New Roman"/>
+          <w:sz w:val="26"/>
+          <w:szCs w:val="26"/>
+        </w:rPr>
+        <w:t>.</w:t>
+      </w:r>
+      <w:r>
+        <w:rPr>
+          <w:rFonts w:ascii="Times New Roman" w:hAnsi="Times New Roman" w:cs="Times New Roman"/>
+          <w:sz w:val="26"/>
+          <w:szCs w:val="26"/>
+        </w:rPr>
+        <w:t xml:space="preserve"> </w:t>
+      </w:r>
+      <w:r>
+        <w:rPr>
+          <w:rFonts w:ascii="Times New Roman" w:hAnsi="Times New Roman" w:cs="Times New Roman"/>
+          <w:sz w:val="26"/>
+          <w:szCs w:val="26"/>
+        </w:rPr>
+        <w:t xml:space="preserve">Cách thức giao tiếp giữa các node trong chương trình </w:t>
+      </w:r>
+      <w:r>
+        <w:rPr>
+          <w:rFonts w:ascii="Times New Roman" w:hAnsi="Times New Roman" w:cs="Times New Roman"/>
+          <w:sz w:val="26"/>
+          <w:szCs w:val="26"/>
+        </w:rPr>
+        <w:t>được sử dụng bằng thông điệp</w:t>
+      </w:r>
+      <w:r>
+        <w:rPr>
+          <w:rFonts w:ascii="Times New Roman" w:hAnsi="Times New Roman" w:cs="Times New Roman"/>
+          <w:sz w:val="26"/>
+          <w:szCs w:val="26"/>
         </w:rPr>
         <w:t xml:space="preserve">. </w:t>
       </w:r>
@@ -2999,15 +2965,121 @@
           <w:sz w:val="26"/>
           <w:szCs w:val="26"/>
         </w:rPr>
-        <w:t>Mỗi node trong mạng đều tuân thủ một nguyên tắc giao tiếp thông điệ</w:t>
-      </w:r>
-      <w:r>
-        <w:rPr>
-          <w:rFonts w:ascii="Times New Roman" w:hAnsi="Times New Roman" w:cs="Times New Roman"/>
-          <w:sz w:val="26"/>
-          <w:szCs w:val="26"/>
-        </w:rPr>
-        <w:t>p như sau:</w:t>
+        <w:t xml:space="preserve">Mỗi một thông điệp mang một yêu cầu tác vụ </w:t>
+      </w:r>
+      <w:r>
+        <w:rPr>
+          <w:rFonts w:ascii="Times New Roman" w:hAnsi="Times New Roman" w:cs="Times New Roman"/>
+          <w:sz w:val="26"/>
+          <w:szCs w:val="26"/>
+        </w:rPr>
+        <w:t xml:space="preserve">và thông tin thông điệp </w:t>
+      </w:r>
+      <w:r>
+        <w:rPr>
+          <w:rFonts w:ascii="Times New Roman" w:hAnsi="Times New Roman" w:cs="Times New Roman"/>
+          <w:sz w:val="26"/>
+          <w:szCs w:val="26"/>
+        </w:rPr>
+        <w:t>mà hai bên hiểu được và dựa vào tác vụ đó bên nhận sẽ có cách thức đáp ứng tương ứng.</w:t>
+      </w:r>
+      <w:r>
+        <w:rPr>
+          <w:rFonts w:ascii="Times New Roman" w:hAnsi="Times New Roman" w:cs="Times New Roman"/>
+          <w:sz w:val="26"/>
+          <w:szCs w:val="26"/>
+        </w:rPr>
+        <w:t xml:space="preserve"> </w:t>
+      </w:r>
+    </w:p>
+    <w:p>
+      <w:pPr>
+        <w:pStyle w:val="ListParagraph"/>
+        <w:ind w:left="1440" w:firstLine="360"/>
+        <w:jc w:val="both"/>
+        <w:rPr>
+          <w:rFonts w:ascii="Times New Roman" w:hAnsi="Times New Roman" w:cs="Times New Roman"/>
+          <w:sz w:val="26"/>
+          <w:szCs w:val="26"/>
+        </w:rPr>
+      </w:pPr>
+      <w:r>
+        <w:rPr>
+          <w:rFonts w:ascii="Times New Roman" w:hAnsi="Times New Roman" w:cs="Times New Roman"/>
+          <w:sz w:val="26"/>
+          <w:szCs w:val="26"/>
+        </w:rPr>
+        <w:t>Một quá trình bắt đầu gửi thông điệp đến khi kết thúc gửi thông điệp giữa hai node</w:t>
+      </w:r>
+      <w:r>
+        <w:rPr>
+          <w:rFonts w:ascii="Times New Roman" w:hAnsi="Times New Roman" w:cs="Times New Roman"/>
+          <w:sz w:val="26"/>
+          <w:szCs w:val="26"/>
+        </w:rPr>
+        <w:t xml:space="preserve"> được gọi là một </w:t>
+      </w:r>
+      <w:r>
+        <w:rPr>
+          <w:rFonts w:ascii="Times New Roman" w:hAnsi="Times New Roman" w:cs="Times New Roman"/>
+          <w:b/>
+          <w:i/>
+          <w:sz w:val="26"/>
+          <w:szCs w:val="26"/>
+        </w:rPr>
+        <w:t>phiên giao tiếp</w:t>
+      </w:r>
+      <w:r>
+        <w:rPr>
+          <w:rFonts w:ascii="Times New Roman" w:hAnsi="Times New Roman" w:cs="Times New Roman"/>
+          <w:sz w:val="26"/>
+          <w:szCs w:val="26"/>
+        </w:rPr>
+        <w:t>.</w:t>
+      </w:r>
+    </w:p>
+    <w:p>
+      <w:pPr>
+        <w:pStyle w:val="ListParagraph"/>
+        <w:ind w:left="1440" w:firstLine="360"/>
+        <w:jc w:val="both"/>
+        <w:rPr>
+          <w:rFonts w:ascii="Times New Roman" w:hAnsi="Times New Roman" w:cs="Times New Roman"/>
+          <w:sz w:val="26"/>
+          <w:szCs w:val="26"/>
+        </w:rPr>
+      </w:pPr>
+      <w:r>
+        <w:rPr>
+          <w:rFonts w:ascii="Times New Roman" w:hAnsi="Times New Roman" w:cs="Times New Roman"/>
+          <w:sz w:val="26"/>
+          <w:szCs w:val="26"/>
+        </w:rPr>
+        <w:t>M</w:t>
+      </w:r>
+      <w:r>
+        <w:rPr>
+          <w:rFonts w:ascii="Times New Roman" w:hAnsi="Times New Roman" w:cs="Times New Roman"/>
+          <w:sz w:val="26"/>
+          <w:szCs w:val="26"/>
+        </w:rPr>
+        <w:t>ột phiên giao tiếp bao gồm nhữ</w:t>
+      </w:r>
+      <w:r>
+        <w:rPr>
+          <w:rFonts w:ascii="Times New Roman" w:hAnsi="Times New Roman" w:cs="Times New Roman"/>
+          <w:sz w:val="26"/>
+          <w:szCs w:val="26"/>
+        </w:rPr>
+        <w:t>ng pha</w:t>
+      </w:r>
+      <w:r>
+        <w:rPr>
+          <w:rFonts w:ascii="Times New Roman" w:hAnsi="Times New Roman" w:cs="Times New Roman"/>
+          <w:sz w:val="26"/>
+          <w:szCs w:val="26"/>
+        </w:rPr>
+        <w:t>:</w:t>
       </w:r>
     </w:p>
     <w:p>
@@ -3115,7 +3187,23 @@
           <w:sz w:val="26"/>
           <w:szCs w:val="26"/>
         </w:rPr>
-        <w:t>Client node gửi thông điệp kết thúc session</w:t>
+        <w:t xml:space="preserve">Client node gửi </w:t>
+      </w:r>
+      <w:r>
+        <w:rPr>
+          <w:rFonts w:ascii="Times New Roman" w:hAnsi="Times New Roman" w:cs="Times New Roman"/>
+          <w:sz w:val="26"/>
+          <w:szCs w:val="26"/>
+        </w:rPr>
+        <w:t>yêu cầu</w:t>
+      </w:r>
+      <w:r>
+        <w:rPr>
+          <w:rFonts w:ascii="Times New Roman" w:hAnsi="Times New Roman" w:cs="Times New Roman"/>
+          <w:sz w:val="26"/>
+          <w:szCs w:val="26"/>
+        </w:rPr>
+        <w:t xml:space="preserve"> kết thúc session</w:t>
       </w:r>
       <w:r>
         <w:rPr>
@@ -3176,24 +3264,61 @@
     <w:p>
       <w:pPr>
         <w:pStyle w:val="ListParagraph"/>
-        <w:numPr>
-          <w:ilvl w:val="0"/>
-          <w:numId w:val="20"/>
-        </w:numPr>
-        <w:jc w:val="both"/>
-        <w:rPr>
-          <w:rFonts w:ascii="Times New Roman" w:hAnsi="Times New Roman" w:cs="Times New Roman"/>
-          <w:sz w:val="26"/>
-          <w:szCs w:val="26"/>
-        </w:rPr>
-      </w:pPr>
-      <w:r>
-        <w:rPr>
-          <w:rFonts w:ascii="Times New Roman" w:hAnsi="Times New Roman" w:cs="Times New Roman"/>
-          <w:sz w:val="26"/>
-          <w:szCs w:val="26"/>
-        </w:rPr>
-        <w:t>Server node sẽ xử lý thông điệp. Nếu có phản hồi lại client node thì server node sẽ tạo ra một phiên giao dịch và quy trình lặp lại như quy trình vừa trên.</w:t>
+        <w:ind w:left="1440" w:firstLine="360"/>
+        <w:jc w:val="both"/>
+        <w:rPr>
+          <w:rFonts w:ascii="Times New Roman" w:hAnsi="Times New Roman" w:cs="Times New Roman"/>
+          <w:sz w:val="26"/>
+          <w:szCs w:val="26"/>
+        </w:rPr>
+      </w:pPr>
+      <w:r>
+        <w:rPr>
+          <w:rFonts w:ascii="Times New Roman" w:hAnsi="Times New Roman" w:cs="Times New Roman"/>
+          <w:sz w:val="26"/>
+          <w:szCs w:val="26"/>
+        </w:rPr>
+        <w:t>Sau khi phiên giao tiếp kết thúc, s</w:t>
+      </w:r>
+      <w:r>
+        <w:rPr>
+          <w:rFonts w:ascii="Times New Roman" w:hAnsi="Times New Roman" w:cs="Times New Roman"/>
+          <w:sz w:val="26"/>
+          <w:szCs w:val="26"/>
+        </w:rPr>
+        <w:t xml:space="preserve">erver node sẽ xử lý thông điệp. Nếu có phản hồi lại client node thì server node sẽ tạo ra một phiên </w:t>
+      </w:r>
+      <w:r>
+        <w:rPr>
+          <w:rFonts w:ascii="Times New Roman" w:hAnsi="Times New Roman" w:cs="Times New Roman"/>
+          <w:sz w:val="26"/>
+          <w:szCs w:val="26"/>
+        </w:rPr>
+        <w:t>giao tiếp với node mà nó cần</w:t>
+      </w:r>
+      <w:r>
+        <w:rPr>
+          <w:rFonts w:ascii="Times New Roman" w:hAnsi="Times New Roman" w:cs="Times New Roman"/>
+          <w:sz w:val="26"/>
+          <w:szCs w:val="26"/>
+        </w:rPr>
+        <w:t xml:space="preserve"> và quy trình lặp lại như quy trình vừa trên</w:t>
+      </w:r>
+      <w:r>
+        <w:rPr>
+          <w:rFonts w:ascii="Times New Roman" w:hAnsi="Times New Roman" w:cs="Times New Roman"/>
+          <w:sz w:val="26"/>
+          <w:szCs w:val="26"/>
+        </w:rPr>
+        <w:t xml:space="preserve"> và server node lúc này sẽ đóng vai trò là client node yêu cầu phiên giao tiếp</w:t>
+      </w:r>
+      <w:r>
+        <w:rPr>
+          <w:rFonts w:ascii="Times New Roman" w:hAnsi="Times New Roman" w:cs="Times New Roman"/>
+          <w:sz w:val="26"/>
+          <w:szCs w:val="26"/>
+        </w:rPr>
+        <w:t>.</w:t>
       </w:r>
     </w:p>
     <w:p>
@@ -3449,7 +3574,17 @@
           <w:szCs w:val="26"/>
           <w:lang w:val="vi-VN"/>
         </w:rPr>
-        <w:t xml:space="preserve">, khi server node gặp những </w:t>
+        <w:t xml:space="preserve">, khi server </w:t>
+      </w:r>
+      <w:r>
+        <w:rPr>
+          <w:rFonts w:ascii="Times New Roman" w:hAnsi="Times New Roman" w:cs="Times New Roman"/>
+          <w:sz w:val="26"/>
+          <w:szCs w:val="26"/>
+          <w:lang w:val="vi-VN"/>
+        </w:rPr>
+        <w:lastRenderedPageBreak/>
+        <w:t xml:space="preserve">node gặp những </w:t>
       </w:r>
       <w:r>
         <w:rPr>
@@ -3533,16 +3668,7 @@
           <w:sz w:val="26"/>
           <w:szCs w:val="26"/>
         </w:rPr>
-        <w:t xml:space="preserve">: gửi yêu cầu tác vụ thông báo cho server node biết rằng client node bắt đầu phiên giao dịch gửi message. Sau khi nhận được request này, server node sẽ chấp nhận và gửi respone SERVER_OK về client. </w:t>
-      </w:r>
-      <w:r>
-        <w:rPr>
-          <w:rFonts w:ascii="Times New Roman" w:hAnsi="Times New Roman" w:cs="Times New Roman"/>
-          <w:sz w:val="26"/>
-          <w:szCs w:val="26"/>
-        </w:rPr>
-        <w:lastRenderedPageBreak/>
-        <w:t>Sau đó client sẽ gửi message và server sẽ chấp nhận message.</w:t>
+        <w:t>: gửi yêu cầu tác vụ thông báo cho server node biết rằng client node bắt đầu phiên giao dịch gửi message. Sau khi nhận được request này, server node sẽ chấp nhận và gửi respone SERVER_OK về client. Sau đó client sẽ gửi message và server sẽ chấp nhận message.</w:t>
       </w:r>
     </w:p>
     <w:p>
@@ -3792,8 +3918,6 @@
         </w:rPr>
         <w:t>server node.</w:t>
       </w:r>
-      <w:bookmarkStart w:id="0" w:name="_GoBack"/>
-      <w:bookmarkEnd w:id="0"/>
     </w:p>
     <w:p>
       <w:pPr>
@@ -3830,7 +3954,7 @@
           <v:shape id="_x0000_i1025" type="#_x0000_t75" style="width:5in;height:360.75pt" o:ole="">
             <v:imagedata r:id="rId9" o:title=""/>
           </v:shape>
-          <o:OLEObject Type="Embed" ProgID="Visio.Drawing.11" ShapeID="_x0000_i1025" DrawAspect="Content" ObjectID="_1481308995" r:id="rId10"/>
+          <o:OLEObject Type="Embed" ProgID="Visio.Drawing.11" ShapeID="_x0000_i1025" DrawAspect="Content" ObjectID="_1481466030" r:id="rId10"/>
         </w:object>
       </w:r>
     </w:p>
@@ -3877,7 +4001,7 @@
           <w:u w:val="single"/>
           <w:lang w:val="vi-VN"/>
         </w:rPr>
-        <w:t xml:space="preserve">Các loại </w:t>
+        <w:t>T</w:t>
       </w:r>
       <w:r>
         <w:rPr>
@@ -3888,7 +4012,7 @@
           <w:u w:val="single"/>
           <w:lang w:val="vi-VN"/>
         </w:rPr>
-        <w:t>thông điệp (</w:t>
+        <w:t>hông điệp (</w:t>
       </w:r>
       <w:r>
         <w:rPr>
@@ -3933,6 +4057,796 @@
           <w:lang w:val="vi-VN"/>
         </w:rPr>
         <w:t>:</w:t>
+      </w:r>
+    </w:p>
+    <w:p>
+      <w:pPr>
+        <w:pStyle w:val="ListParagraph"/>
+        <w:spacing w:after="0"/>
+        <w:ind w:left="1800" w:firstLine="360"/>
+        <w:jc w:val="both"/>
+        <w:rPr>
+          <w:rFonts w:ascii="Times New Roman" w:hAnsi="Times New Roman" w:cs="Times New Roman"/>
+          <w:i/>
+          <w:sz w:val="26"/>
+          <w:szCs w:val="26"/>
+          <w:u w:val="single"/>
+          <w:lang w:val="vi-VN"/>
+        </w:rPr>
+      </w:pPr>
+      <w:r>
+        <w:rPr>
+          <w:rFonts w:ascii="Times New Roman" w:hAnsi="Times New Roman" w:cs="Times New Roman"/>
+          <w:sz w:val="26"/>
+          <w:szCs w:val="26"/>
+        </w:rPr>
+        <w:t>Thành phần quan trọng trong phiên giao tiếp và trao đổi thông tin giữa các node chính là thông điệp.</w:t>
+      </w:r>
+      <w:r>
+        <w:rPr>
+          <w:rFonts w:ascii="Times New Roman" w:hAnsi="Times New Roman" w:cs="Times New Roman"/>
+          <w:sz w:val="26"/>
+          <w:szCs w:val="26"/>
+        </w:rPr>
+        <w:t xml:space="preserve"> Thông điệp là một yêu cầu tác vụ và thông tin về tác vụ</w:t>
+      </w:r>
+      <w:r>
+        <w:rPr>
+          <w:rFonts w:ascii="Times New Roman" w:hAnsi="Times New Roman" w:cs="Times New Roman"/>
+          <w:sz w:val="26"/>
+          <w:szCs w:val="26"/>
+        </w:rPr>
+        <w:t xml:space="preserve"> đó</w:t>
+      </w:r>
+      <w:r>
+        <w:rPr>
+          <w:rFonts w:ascii="Times New Roman" w:hAnsi="Times New Roman" w:cs="Times New Roman"/>
+          <w:sz w:val="26"/>
+          <w:szCs w:val="26"/>
+        </w:rPr>
+        <w:t xml:space="preserve"> được tạo ra theo một quy định từ trước</w:t>
+      </w:r>
+      <w:r>
+        <w:rPr>
+          <w:rFonts w:ascii="Times New Roman" w:hAnsi="Times New Roman" w:cs="Times New Roman"/>
+          <w:sz w:val="26"/>
+          <w:szCs w:val="26"/>
+        </w:rPr>
+        <w:t xml:space="preserve"> được hiểu bởi tất cả các node trong mạng</w:t>
+      </w:r>
+      <w:r>
+        <w:rPr>
+          <w:rFonts w:ascii="Times New Roman" w:hAnsi="Times New Roman" w:cs="Times New Roman"/>
+          <w:sz w:val="26"/>
+          <w:szCs w:val="26"/>
+        </w:rPr>
+        <w:t>,</w:t>
+      </w:r>
+      <w:r>
+        <w:rPr>
+          <w:rFonts w:ascii="Times New Roman" w:hAnsi="Times New Roman" w:cs="Times New Roman"/>
+          <w:sz w:val="26"/>
+          <w:szCs w:val="26"/>
+        </w:rPr>
+        <w:t xml:space="preserve"> và các node sẽ</w:t>
+      </w:r>
+      <w:r>
+        <w:rPr>
+          <w:rFonts w:ascii="Times New Roman" w:hAnsi="Times New Roman" w:cs="Times New Roman"/>
+          <w:sz w:val="26"/>
+          <w:szCs w:val="26"/>
+        </w:rPr>
+        <w:t xml:space="preserve"> dự</w:t>
+      </w:r>
+      <w:r>
+        <w:rPr>
+          <w:rFonts w:ascii="Times New Roman" w:hAnsi="Times New Roman" w:cs="Times New Roman"/>
+          <w:sz w:val="26"/>
+          <w:szCs w:val="26"/>
+        </w:rPr>
+        <w:t>a trên đó để xử lý các thông điệp</w:t>
+      </w:r>
+      <w:r>
+        <w:rPr>
+          <w:rFonts w:ascii="Times New Roman" w:hAnsi="Times New Roman" w:cs="Times New Roman"/>
+          <w:sz w:val="26"/>
+          <w:szCs w:val="26"/>
+        </w:rPr>
+        <w:t>. Trong chương trình thông điệp được gởi sau khi phiên giao tiếp được thiết lập.</w:t>
+      </w:r>
+    </w:p>
+    <w:p>
+      <w:pPr>
+        <w:pStyle w:val="ListParagraph"/>
+        <w:spacing w:after="0"/>
+        <w:ind w:left="1800" w:firstLine="360"/>
+        <w:jc w:val="both"/>
+        <w:rPr>
+          <w:rFonts w:ascii="Times New Roman" w:hAnsi="Times New Roman" w:cs="Times New Roman"/>
+          <w:sz w:val="26"/>
+          <w:szCs w:val="26"/>
+        </w:rPr>
+      </w:pPr>
+      <w:r>
+        <w:rPr>
+          <w:rFonts w:ascii="Times New Roman" w:hAnsi="Times New Roman" w:cs="Times New Roman"/>
+          <w:sz w:val="26"/>
+          <w:szCs w:val="26"/>
+        </w:rPr>
+        <w:t>Thông điệp trong chương trình có định dạng json. Thông điệp gồm 2 thành phần: tác vụ thông điệp (msg_type) và nội dung thông điệp (msg_data)</w:t>
+      </w:r>
+      <w:r>
+        <w:rPr>
+          <w:rFonts w:ascii="Times New Roman" w:hAnsi="Times New Roman" w:cs="Times New Roman"/>
+          <w:sz w:val="26"/>
+          <w:szCs w:val="26"/>
+        </w:rPr>
+        <w:t>. Cấu trúc thông điệp như sau:</w:t>
+      </w:r>
+    </w:p>
+    <w:p>
+      <w:pPr>
+        <w:pStyle w:val="ListParagraph"/>
+        <w:spacing w:after="0"/>
+        <w:ind w:left="1800" w:firstLine="360"/>
+        <w:jc w:val="both"/>
+        <w:rPr>
+          <w:rFonts w:ascii="Times New Roman" w:hAnsi="Times New Roman" w:cs="Times New Roman"/>
+          <w:sz w:val="26"/>
+          <w:szCs w:val="26"/>
+        </w:rPr>
+      </w:pPr>
+      <w:r>
+        <w:rPr>
+          <w:rFonts w:ascii="Times New Roman" w:hAnsi="Times New Roman" w:cs="Times New Roman"/>
+          <w:sz w:val="26"/>
+          <w:szCs w:val="26"/>
+        </w:rPr>
+        <w:t>{“msg_type” : “loại thông điệp”, “msg_data” : “nội dung thông điệp”}</w:t>
+      </w:r>
+    </w:p>
+    <w:p>
+      <w:pPr>
+        <w:pStyle w:val="ListParagraph"/>
+        <w:numPr>
+          <w:ilvl w:val="0"/>
+          <w:numId w:val="19"/>
+        </w:numPr>
+        <w:spacing w:after="0"/>
+        <w:jc w:val="both"/>
+        <w:rPr>
+          <w:rFonts w:ascii="Times New Roman" w:hAnsi="Times New Roman" w:cs="Times New Roman"/>
+          <w:i/>
+          <w:sz w:val="26"/>
+          <w:szCs w:val="26"/>
+          <w:u w:val="single"/>
+        </w:rPr>
+      </w:pPr>
+      <w:r>
+        <w:rPr>
+          <w:rFonts w:ascii="Times New Roman" w:hAnsi="Times New Roman" w:cs="Times New Roman"/>
+          <w:i/>
+          <w:sz w:val="26"/>
+          <w:szCs w:val="26"/>
+          <w:u w:val="single"/>
+        </w:rPr>
+        <w:t>Các loại message</w:t>
+      </w:r>
+      <w:r>
+        <w:rPr>
+          <w:rFonts w:ascii="Times New Roman" w:hAnsi="Times New Roman" w:cs="Times New Roman"/>
+          <w:i/>
+          <w:sz w:val="26"/>
+          <w:szCs w:val="26"/>
+          <w:u w:val="single"/>
+        </w:rPr>
+        <w:t xml:space="preserve"> (msg_type)</w:t>
+      </w:r>
+      <w:r>
+        <w:rPr>
+          <w:rFonts w:ascii="Times New Roman" w:hAnsi="Times New Roman" w:cs="Times New Roman"/>
+          <w:i/>
+          <w:sz w:val="26"/>
+          <w:szCs w:val="26"/>
+          <w:u w:val="single"/>
+        </w:rPr>
+        <w:t>:</w:t>
+      </w:r>
+    </w:p>
+    <w:p>
+      <w:pPr>
+        <w:pStyle w:val="ListParagraph"/>
+        <w:spacing w:after="0"/>
+        <w:ind w:left="1800" w:firstLine="360"/>
+        <w:jc w:val="both"/>
+        <w:rPr>
+          <w:rFonts w:ascii="Times New Roman" w:hAnsi="Times New Roman" w:cs="Times New Roman"/>
+          <w:sz w:val="26"/>
+          <w:szCs w:val="26"/>
+        </w:rPr>
+      </w:pPr>
+      <w:r>
+        <w:rPr>
+          <w:rFonts w:ascii="Times New Roman" w:hAnsi="Times New Roman" w:cs="Times New Roman"/>
+          <w:sz w:val="26"/>
+          <w:szCs w:val="26"/>
+        </w:rPr>
+        <w:t>Loại message được mô tả bởi phần đầu của thông điệp</w:t>
+      </w:r>
+      <w:r>
+        <w:rPr>
+          <w:rFonts w:ascii="Times New Roman" w:hAnsi="Times New Roman" w:cs="Times New Roman"/>
+          <w:sz w:val="26"/>
+          <w:szCs w:val="26"/>
+        </w:rPr>
+        <w:t xml:space="preserve"> – phần “msg_type</w:t>
+      </w:r>
+    </w:p>
+    <w:p>
+      <w:pPr>
+        <w:pStyle w:val="ListParagraph"/>
+        <w:spacing w:after="0"/>
+        <w:ind w:left="1800" w:firstLine="360"/>
+        <w:jc w:val="both"/>
+        <w:rPr>
+          <w:rFonts w:ascii="Times New Roman" w:hAnsi="Times New Roman" w:cs="Times New Roman"/>
+          <w:sz w:val="26"/>
+          <w:szCs w:val="26"/>
+        </w:rPr>
+      </w:pPr>
+      <w:r>
+        <w:rPr>
+          <w:rFonts w:ascii="Times New Roman" w:hAnsi="Times New Roman" w:cs="Times New Roman"/>
+          <w:sz w:val="26"/>
+          <w:szCs w:val="26"/>
+        </w:rPr>
+        <w:t>”</w:t>
+      </w:r>
+      <w:r>
+        <w:rPr>
+          <w:rFonts w:ascii="Times New Roman" w:hAnsi="Times New Roman" w:cs="Times New Roman"/>
+          <w:sz w:val="26"/>
+          <w:szCs w:val="26"/>
+        </w:rPr>
+        <w:t>, mô tả tác vụ được yêu cầu của client node lên server node.</w:t>
+      </w:r>
+      <w:r>
+        <w:rPr>
+          <w:rFonts w:ascii="Times New Roman" w:hAnsi="Times New Roman" w:cs="Times New Roman"/>
+          <w:sz w:val="26"/>
+          <w:szCs w:val="26"/>
+        </w:rPr>
+        <w:t xml:space="preserve"> Trong đặc tả của chương trình sử dụng các loại thông điệ</w:t>
+      </w:r>
+      <w:r>
+        <w:rPr>
+          <w:rFonts w:ascii="Times New Roman" w:hAnsi="Times New Roman" w:cs="Times New Roman"/>
+          <w:sz w:val="26"/>
+          <w:szCs w:val="26"/>
+        </w:rPr>
+        <w:t>p sau:</w:t>
+      </w:r>
+    </w:p>
+    <w:p>
+      <w:pPr>
+        <w:pStyle w:val="ListParagraph"/>
+        <w:numPr>
+          <w:ilvl w:val="0"/>
+          <w:numId w:val="24"/>
+        </w:numPr>
+        <w:spacing w:after="0"/>
+        <w:jc w:val="both"/>
+        <w:rPr>
+          <w:rFonts w:ascii="Times New Roman" w:hAnsi="Times New Roman" w:cs="Times New Roman"/>
+          <w:sz w:val="26"/>
+          <w:szCs w:val="26"/>
+        </w:rPr>
+      </w:pPr>
+      <w:r>
+        <w:rPr>
+          <w:rFonts w:ascii="Times New Roman" w:hAnsi="Times New Roman" w:cs="Times New Roman"/>
+          <w:sz w:val="26"/>
+          <w:szCs w:val="26"/>
+        </w:rPr>
+        <w:lastRenderedPageBreak/>
+        <w:t>Thông điệp JOIN</w:t>
+      </w:r>
+      <w:r>
+        <w:rPr>
+          <w:rFonts w:ascii="Times New Roman" w:hAnsi="Times New Roman" w:cs="Times New Roman"/>
+          <w:sz w:val="26"/>
+          <w:szCs w:val="26"/>
+        </w:rPr>
+        <w:t xml:space="preserve"> (“join”)</w:t>
+      </w:r>
+      <w:r>
+        <w:rPr>
+          <w:rFonts w:ascii="Times New Roman" w:hAnsi="Times New Roman" w:cs="Times New Roman"/>
+          <w:sz w:val="26"/>
+          <w:szCs w:val="26"/>
+        </w:rPr>
+        <w:t xml:space="preserve">: thông điệp này thông báo yêu cầu tác vụ một </w:t>
+      </w:r>
+      <w:r>
+        <w:rPr>
+          <w:rFonts w:ascii="Times New Roman" w:hAnsi="Times New Roman" w:cs="Times New Roman"/>
+          <w:sz w:val="26"/>
+          <w:szCs w:val="26"/>
+        </w:rPr>
+        <w:t>Peer Node</w:t>
+      </w:r>
+      <w:r>
+        <w:rPr>
+          <w:rFonts w:ascii="Times New Roman" w:hAnsi="Times New Roman" w:cs="Times New Roman"/>
+          <w:sz w:val="26"/>
+          <w:szCs w:val="26"/>
+        </w:rPr>
+        <w:t xml:space="preserve"> muốn tham gia vào mạng.</w:t>
+      </w:r>
+      <w:r>
+        <w:rPr>
+          <w:rFonts w:ascii="Times New Roman" w:hAnsi="Times New Roman" w:cs="Times New Roman"/>
+          <w:sz w:val="26"/>
+          <w:szCs w:val="26"/>
+        </w:rPr>
+        <w:t xml:space="preserve"> Khi một </w:t>
+      </w:r>
+      <w:r>
+        <w:rPr>
+          <w:rFonts w:ascii="Times New Roman" w:hAnsi="Times New Roman" w:cs="Times New Roman"/>
+          <w:sz w:val="26"/>
+          <w:szCs w:val="26"/>
+        </w:rPr>
+        <w:t>Peer Node</w:t>
+      </w:r>
+      <w:r>
+        <w:rPr>
+          <w:rFonts w:ascii="Times New Roman" w:hAnsi="Times New Roman" w:cs="Times New Roman"/>
+          <w:sz w:val="26"/>
+          <w:szCs w:val="26"/>
+        </w:rPr>
+        <w:t xml:space="preserve"> muốn tham gia vào mạng, nó sẽ gửi thông điệp này đến Bootstrap Node thông báo rằng nó muốn tham gia vào m</w:t>
+      </w:r>
+      <w:r>
+        <w:rPr>
+          <w:rFonts w:ascii="Times New Roman" w:hAnsi="Times New Roman" w:cs="Times New Roman"/>
+          <w:sz w:val="26"/>
+          <w:szCs w:val="26"/>
+        </w:rPr>
+        <w:t>ạng.</w:t>
+      </w:r>
+    </w:p>
+    <w:p>
+      <w:pPr>
+        <w:pStyle w:val="ListParagraph"/>
+        <w:numPr>
+          <w:ilvl w:val="0"/>
+          <w:numId w:val="24"/>
+        </w:numPr>
+        <w:spacing w:after="0"/>
+        <w:jc w:val="both"/>
+        <w:rPr>
+          <w:rFonts w:ascii="Times New Roman" w:hAnsi="Times New Roman" w:cs="Times New Roman"/>
+          <w:sz w:val="26"/>
+          <w:szCs w:val="26"/>
+        </w:rPr>
+      </w:pPr>
+      <w:r>
+        <w:rPr>
+          <w:rFonts w:ascii="Times New Roman" w:hAnsi="Times New Roman" w:cs="Times New Roman"/>
+          <w:sz w:val="26"/>
+          <w:szCs w:val="26"/>
+        </w:rPr>
+        <w:t xml:space="preserve">Thông điệp LEAVE (“leave”): thông điệp này thông báo yêu cầu tác vụ một </w:t>
+      </w:r>
+      <w:r>
+        <w:rPr>
+          <w:rFonts w:ascii="Times New Roman" w:hAnsi="Times New Roman" w:cs="Times New Roman"/>
+          <w:sz w:val="26"/>
+          <w:szCs w:val="26"/>
+        </w:rPr>
+        <w:t>Peer Node</w:t>
+      </w:r>
+      <w:r>
+        <w:rPr>
+          <w:rFonts w:ascii="Times New Roman" w:hAnsi="Times New Roman" w:cs="Times New Roman"/>
+          <w:sz w:val="26"/>
+          <w:szCs w:val="26"/>
+        </w:rPr>
+        <w:t xml:space="preserve"> muốn rời khỏi mạng đến Bootstrap Node</w:t>
+      </w:r>
+      <w:r>
+        <w:rPr>
+          <w:rFonts w:ascii="Times New Roman" w:hAnsi="Times New Roman" w:cs="Times New Roman"/>
+          <w:sz w:val="26"/>
+          <w:szCs w:val="26"/>
+        </w:rPr>
+        <w:t>.</w:t>
+      </w:r>
+    </w:p>
+    <w:p>
+      <w:pPr>
+        <w:pStyle w:val="ListParagraph"/>
+        <w:numPr>
+          <w:ilvl w:val="0"/>
+          <w:numId w:val="24"/>
+        </w:numPr>
+        <w:spacing w:after="0"/>
+        <w:jc w:val="both"/>
+        <w:rPr>
+          <w:rFonts w:ascii="Times New Roman" w:hAnsi="Times New Roman" w:cs="Times New Roman"/>
+          <w:sz w:val="26"/>
+          <w:szCs w:val="26"/>
+        </w:rPr>
+      </w:pPr>
+      <w:r>
+        <w:rPr>
+          <w:rFonts w:ascii="Times New Roman" w:hAnsi="Times New Roman" w:cs="Times New Roman"/>
+          <w:sz w:val="26"/>
+          <w:szCs w:val="26"/>
+        </w:rPr>
+        <w:t>Thông điệp UPDATE (“update”)</w:t>
+      </w:r>
+      <w:r>
+        <w:rPr>
+          <w:rFonts w:ascii="Times New Roman" w:hAnsi="Times New Roman" w:cs="Times New Roman"/>
+          <w:sz w:val="26"/>
+          <w:szCs w:val="26"/>
+        </w:rPr>
+        <w:t>: trong chương trình sau khi một Peer Node trở thành một node trong mạng thì sẽ sử dụng địa chỉ IP của mình để làm định danh và liên lạc</w:t>
+      </w:r>
+      <w:r>
+        <w:rPr>
+          <w:rFonts w:ascii="Times New Roman" w:hAnsi="Times New Roman" w:cs="Times New Roman"/>
+          <w:sz w:val="26"/>
+          <w:szCs w:val="26"/>
+        </w:rPr>
+        <w:t>. Do đó nếu thông tin Peer Node có thay đổi thì Peer Node sẽ sử dụng thông điệp này để thông báo cho Bootstrap Node.</w:t>
+      </w:r>
+    </w:p>
+    <w:p>
+      <w:pPr>
+        <w:pStyle w:val="ListParagraph"/>
+        <w:numPr>
+          <w:ilvl w:val="0"/>
+          <w:numId w:val="24"/>
+        </w:numPr>
+        <w:spacing w:after="0"/>
+        <w:jc w:val="both"/>
+        <w:rPr>
+          <w:rFonts w:ascii="Times New Roman" w:hAnsi="Times New Roman" w:cs="Times New Roman"/>
+          <w:sz w:val="26"/>
+          <w:szCs w:val="26"/>
+        </w:rPr>
+      </w:pPr>
+      <w:r>
+        <w:rPr>
+          <w:rFonts w:ascii="Times New Roman" w:hAnsi="Times New Roman" w:cs="Times New Roman"/>
+          <w:sz w:val="26"/>
+          <w:szCs w:val="26"/>
+        </w:rPr>
+        <w:t xml:space="preserve">Thông điệp </w:t>
+      </w:r>
+      <w:r>
+        <w:rPr>
+          <w:rFonts w:ascii="Times New Roman" w:hAnsi="Times New Roman" w:cs="Times New Roman"/>
+          <w:sz w:val="26"/>
+          <w:szCs w:val="26"/>
+        </w:rPr>
+        <w:t>TRANSFER_LIST (“</w:t>
+      </w:r>
+      <w:r>
+        <w:rPr>
+          <w:rFonts w:ascii="Times New Roman" w:hAnsi="Times New Roman" w:cs="Times New Roman"/>
+          <w:sz w:val="26"/>
+          <w:szCs w:val="26"/>
+        </w:rPr>
+        <w:t>transfer_list</w:t>
+      </w:r>
+      <w:r>
+        <w:rPr>
+          <w:rFonts w:ascii="Times New Roman" w:hAnsi="Times New Roman" w:cs="Times New Roman"/>
+          <w:sz w:val="26"/>
+          <w:szCs w:val="26"/>
+        </w:rPr>
+        <w:t>”)</w:t>
+      </w:r>
+      <w:r>
+        <w:rPr>
+          <w:rFonts w:ascii="Times New Roman" w:hAnsi="Times New Roman" w:cs="Times New Roman"/>
+          <w:sz w:val="26"/>
+          <w:szCs w:val="26"/>
+        </w:rPr>
+        <w:t>:</w:t>
+      </w:r>
+      <w:r>
+        <w:rPr>
+          <w:rFonts w:ascii="Times New Roman" w:hAnsi="Times New Roman" w:cs="Times New Roman"/>
+          <w:sz w:val="26"/>
+          <w:szCs w:val="26"/>
+        </w:rPr>
+        <w:t xml:space="preserve"> thông điệp này được phát sinh bởi Bootstrap Node đến Peer Node sau khi nhận được thông điệp JOIN từ Peer Node đó. </w:t>
+      </w:r>
+      <w:r>
+        <w:rPr>
+          <w:rFonts w:ascii="Times New Roman" w:hAnsi="Times New Roman" w:cs="Times New Roman"/>
+          <w:sz w:val="26"/>
+          <w:szCs w:val="26"/>
+        </w:rPr>
+        <w:t>Thông điệp này thông báo với Peer Node rằng Bootstrap Node đã xử lý xong thông điệp JOIN của Peer Node đó, đã thêm Peer Node đó vào bảng định tuyến và nội dung thông điệp mang danh sách bảng định tuyế</w:t>
+      </w:r>
+      <w:r>
+        <w:rPr>
+          <w:rFonts w:ascii="Times New Roman" w:hAnsi="Times New Roman" w:cs="Times New Roman"/>
+          <w:sz w:val="26"/>
+          <w:szCs w:val="26"/>
+        </w:rPr>
+        <w:t>n.</w:t>
+      </w:r>
+    </w:p>
+    <w:p>
+      <w:pPr>
+        <w:pStyle w:val="ListParagraph"/>
+        <w:numPr>
+          <w:ilvl w:val="0"/>
+          <w:numId w:val="24"/>
+        </w:numPr>
+        <w:spacing w:after="0"/>
+        <w:jc w:val="both"/>
+        <w:rPr>
+          <w:rFonts w:ascii="Times New Roman" w:hAnsi="Times New Roman" w:cs="Times New Roman"/>
+          <w:sz w:val="26"/>
+          <w:szCs w:val="26"/>
+        </w:rPr>
+      </w:pPr>
+      <w:r>
+        <w:rPr>
+          <w:rFonts w:ascii="Times New Roman" w:hAnsi="Times New Roman" w:cs="Times New Roman"/>
+          <w:sz w:val="26"/>
+          <w:szCs w:val="26"/>
+        </w:rPr>
+        <w:t>Thông điệp NODE_ADD (“node_add”):</w:t>
+      </w:r>
+      <w:r>
+        <w:rPr>
+          <w:rFonts w:ascii="Times New Roman" w:hAnsi="Times New Roman" w:cs="Times New Roman"/>
+          <w:sz w:val="26"/>
+          <w:szCs w:val="26"/>
+        </w:rPr>
+        <w:t xml:space="preserve"> thông điệp này được Bootstrap Node gửi đến cho tất cả các Peer Node trong mạng thông báo rằng có một node vừa được thêm vào mạng. Và nội dung của thông điệp chính là thông tin node vừa thêm. Sau khi nhận được thông điệp, các Peer Node sẽ xử lý và thêm thông tin Peer Node vào trong bảng định tuyến của mình.</w:t>
+      </w:r>
+    </w:p>
+    <w:p>
+      <w:pPr>
+        <w:pStyle w:val="ListParagraph"/>
+        <w:numPr>
+          <w:ilvl w:val="0"/>
+          <w:numId w:val="24"/>
+        </w:numPr>
+        <w:spacing w:after="0"/>
+        <w:jc w:val="both"/>
+        <w:rPr>
+          <w:rFonts w:ascii="Times New Roman" w:hAnsi="Times New Roman" w:cs="Times New Roman"/>
+          <w:sz w:val="26"/>
+          <w:szCs w:val="26"/>
+        </w:rPr>
+      </w:pPr>
+      <w:r>
+        <w:rPr>
+          <w:rFonts w:ascii="Times New Roman" w:hAnsi="Times New Roman" w:cs="Times New Roman"/>
+          <w:sz w:val="26"/>
+          <w:szCs w:val="26"/>
+        </w:rPr>
+        <w:t>Thông điệp NODE_UPDATE (“node_update”):</w:t>
+      </w:r>
+      <w:r>
+        <w:rPr>
+          <w:rFonts w:ascii="Times New Roman" w:hAnsi="Times New Roman" w:cs="Times New Roman"/>
+          <w:sz w:val="26"/>
+          <w:szCs w:val="26"/>
+        </w:rPr>
+        <w:t xml:space="preserve"> thông điệp này được Bootstrap Node gửi đến cho tất cả các Peer Node trong mạng thông báo rằng có một node vừa được cập nhật thông tin.</w:t>
+      </w:r>
+      <w:r>
+        <w:rPr>
+          <w:rFonts w:ascii="Times New Roman" w:hAnsi="Times New Roman" w:cs="Times New Roman"/>
+          <w:sz w:val="26"/>
+          <w:szCs w:val="26"/>
+        </w:rPr>
+        <w:t xml:space="preserve"> Và nội dung thông điệp là thông tin node vừa update. Các Peer Node sẽ tìm trong bảng định tuyến của mình và cập nhật lại thông tin.</w:t>
+      </w:r>
+    </w:p>
+    <w:p>
+      <w:pPr>
+        <w:pStyle w:val="ListParagraph"/>
+        <w:numPr>
+          <w:ilvl w:val="0"/>
+          <w:numId w:val="24"/>
+        </w:numPr>
+        <w:spacing w:after="0"/>
+        <w:jc w:val="both"/>
+        <w:rPr>
+          <w:rFonts w:ascii="Times New Roman" w:hAnsi="Times New Roman" w:cs="Times New Roman"/>
+          <w:sz w:val="26"/>
+          <w:szCs w:val="26"/>
+        </w:rPr>
+      </w:pPr>
+      <w:r>
+        <w:rPr>
+          <w:rFonts w:ascii="Times New Roman" w:hAnsi="Times New Roman" w:cs="Times New Roman"/>
+          <w:sz w:val="26"/>
+          <w:szCs w:val="26"/>
+        </w:rPr>
+        <w:t>Thông điệp NODE_LEAVE (“node_leave”):</w:t>
+      </w:r>
+      <w:r>
+        <w:rPr>
+          <w:rFonts w:ascii="Times New Roman" w:hAnsi="Times New Roman" w:cs="Times New Roman"/>
+          <w:sz w:val="26"/>
+          <w:szCs w:val="26"/>
+        </w:rPr>
+        <w:t xml:space="preserve"> thông điệp này được Bootstrap Node gửi đến cho tất cả các Peer Node trong mạng thông báo rằng có một node vừa rời khỏi mạng. Nội dung thông điệp là thông tin node vừa rời đi. Các Peer Node sẽ tìm trong bảng định tuyến của mình và xóa thông tin node đó đi.</w:t>
+      </w:r>
+    </w:p>
+    <w:p>
+      <w:pPr>
+        <w:pStyle w:val="ListParagraph"/>
+        <w:numPr>
+          <w:ilvl w:val="0"/>
+          <w:numId w:val="24"/>
+        </w:numPr>
+        <w:spacing w:after="0"/>
+        <w:jc w:val="both"/>
+        <w:rPr>
+          <w:rFonts w:ascii="Times New Roman" w:hAnsi="Times New Roman" w:cs="Times New Roman"/>
+          <w:sz w:val="26"/>
+          <w:szCs w:val="26"/>
+        </w:rPr>
+      </w:pPr>
+      <w:r>
+        <w:rPr>
+          <w:rFonts w:ascii="Times New Roman" w:hAnsi="Times New Roman" w:cs="Times New Roman"/>
+          <w:sz w:val="26"/>
+          <w:szCs w:val="26"/>
+        </w:rPr>
+        <w:t>Thông điệp PING (“ping”): thông điệp này được phát sinh từ một node đến một node kiểm tra Peer Node có đang hoạt động hay không.</w:t>
+      </w:r>
+    </w:p>
+    <w:p>
+      <w:pPr>
+        <w:pStyle w:val="ListParagraph"/>
+        <w:numPr>
+          <w:ilvl w:val="0"/>
+          <w:numId w:val="19"/>
+        </w:numPr>
+        <w:spacing w:after="0"/>
+        <w:jc w:val="both"/>
+        <w:rPr>
+          <w:rFonts w:ascii="Times New Roman" w:hAnsi="Times New Roman" w:cs="Times New Roman"/>
+          <w:i/>
+          <w:sz w:val="26"/>
+          <w:szCs w:val="26"/>
+          <w:u w:val="single"/>
+        </w:rPr>
+      </w:pPr>
+      <w:r>
+        <w:rPr>
+          <w:rFonts w:ascii="Times New Roman" w:hAnsi="Times New Roman" w:cs="Times New Roman"/>
+          <w:i/>
+          <w:sz w:val="26"/>
+          <w:szCs w:val="26"/>
+          <w:u w:val="single"/>
+        </w:rPr>
+        <w:t>Nội dung message</w:t>
+      </w:r>
+      <w:r>
+        <w:rPr>
+          <w:rFonts w:ascii="Times New Roman" w:hAnsi="Times New Roman" w:cs="Times New Roman"/>
+          <w:i/>
+          <w:sz w:val="26"/>
+          <w:szCs w:val="26"/>
+          <w:u w:val="single"/>
+        </w:rPr>
+        <w:t xml:space="preserve"> (msg_data)</w:t>
+      </w:r>
+      <w:r>
+        <w:rPr>
+          <w:rFonts w:ascii="Times New Roman" w:hAnsi="Times New Roman" w:cs="Times New Roman"/>
+          <w:i/>
+          <w:sz w:val="26"/>
+          <w:szCs w:val="26"/>
+          <w:u w:val="single"/>
+        </w:rPr>
+        <w:t>:</w:t>
+      </w:r>
+    </w:p>
+    <w:p>
+      <w:pPr>
+        <w:spacing w:after="0"/>
+        <w:ind w:left="1800" w:firstLine="360"/>
+        <w:jc w:val="both"/>
+        <w:rPr>
+          <w:rFonts w:ascii="Times New Roman" w:hAnsi="Times New Roman" w:cs="Times New Roman"/>
+          <w:sz w:val="26"/>
+          <w:szCs w:val="26"/>
+        </w:rPr>
+      </w:pPr>
+      <w:r>
+        <w:rPr>
+          <w:rFonts w:ascii="Times New Roman" w:hAnsi="Times New Roman" w:cs="Times New Roman"/>
+          <w:sz w:val="26"/>
+          <w:szCs w:val="26"/>
+        </w:rPr>
+        <w:t>Nội dung của thông điệp được mô tả bởi phần sau của thông điệp – phần “msg_data”</w:t>
+      </w:r>
+      <w:r>
+        <w:rPr>
+          <w:rFonts w:ascii="Times New Roman" w:hAnsi="Times New Roman" w:cs="Times New Roman"/>
+          <w:sz w:val="26"/>
+          <w:szCs w:val="26"/>
+        </w:rPr>
+        <w:t>. Nội dung thông điệp bao gồm thông tin cần được gửi bởi client node đến server node</w:t>
+      </w:r>
+      <w:r>
+        <w:rPr>
+          <w:rFonts w:ascii="Times New Roman" w:hAnsi="Times New Roman" w:cs="Times New Roman"/>
+          <w:sz w:val="26"/>
+          <w:szCs w:val="26"/>
+        </w:rPr>
+        <w:t xml:space="preserve">. Trong chương trình nội dung thông điệp </w:t>
+      </w:r>
+      <w:r>
+        <w:rPr>
+          <w:rFonts w:ascii="Times New Roman" w:hAnsi="Times New Roman" w:cs="Times New Roman"/>
+          <w:sz w:val="26"/>
+          <w:szCs w:val="26"/>
+        </w:rPr>
+        <w:lastRenderedPageBreak/>
+        <w:t>là danh sách thông tin các Peer Node được lưu dưới định dạng JSON.</w:t>
+      </w:r>
+      <w:r>
+        <w:rPr>
+          <w:rFonts w:ascii="Times New Roman" w:hAnsi="Times New Roman" w:cs="Times New Roman"/>
+          <w:sz w:val="26"/>
+          <w:szCs w:val="26"/>
+        </w:rPr>
+        <w:t xml:space="preserve"> Mỗi Peer Node đều có thông tin của riêng mình gọi là thông tin Peer Node. Trong chương trình thông tin Peer Node gồm có địa chỉ IP của Peer Node và tên người dùng (user name) người dùng đặt cho node. Tên người dùng này được sử dụng trong địa chỉ SIP.</w:t>
+      </w:r>
+      <w:r>
+        <w:rPr>
+          <w:rFonts w:ascii="Times New Roman" w:hAnsi="Times New Roman" w:cs="Times New Roman"/>
+          <w:sz w:val="26"/>
+          <w:szCs w:val="26"/>
+        </w:rPr>
+        <w:t xml:space="preserve"> Nội dung của thông điệp giống như sau:</w:t>
+      </w:r>
+    </w:p>
+    <w:p>
+      <w:pPr>
+        <w:spacing w:after="0"/>
+        <w:ind w:left="1800"/>
+        <w:jc w:val="both"/>
+        <w:rPr>
+          <w:rFonts w:ascii="Times New Roman" w:hAnsi="Times New Roman" w:cs="Times New Roman"/>
+          <w:sz w:val="26"/>
+          <w:szCs w:val="26"/>
+        </w:rPr>
+      </w:pPr>
+      <w:r>
+        <w:rPr>
+          <w:rFonts w:ascii="Times New Roman" w:hAnsi="Times New Roman" w:cs="Times New Roman"/>
+          <w:sz w:val="26"/>
+          <w:szCs w:val="26"/>
+        </w:rPr>
+        <w:t>{"list_peer":[{"address":"192.168.0.104","username":"SangNguyen"}</w:t>
+      </w:r>
+      <w:r>
+        <w:rPr>
+          <w:rFonts w:ascii="Times New Roman" w:hAnsi="Times New Roman" w:cs="Times New Roman"/>
+          <w:sz w:val="26"/>
+          <w:szCs w:val="26"/>
+        </w:rPr>
+        <w:t>]}</w:t>
       </w:r>
     </w:p>
     <w:p>
@@ -3965,6 +4879,26 @@
     <w:p>
       <w:pPr>
         <w:pStyle w:val="ListParagraph"/>
+        <w:ind w:left="1440" w:firstLine="360"/>
+        <w:jc w:val="both"/>
+        <w:rPr>
+          <w:rFonts w:ascii="Times New Roman" w:hAnsi="Times New Roman" w:cs="Times New Roman"/>
+          <w:sz w:val="26"/>
+          <w:szCs w:val="26"/>
+        </w:rPr>
+      </w:pPr>
+      <w:r>
+        <w:rPr>
+          <w:rFonts w:ascii="Times New Roman" w:hAnsi="Times New Roman" w:cs="Times New Roman"/>
+          <w:sz w:val="26"/>
+          <w:szCs w:val="26"/>
+        </w:rPr>
+        <w:t>Phần bên trên đã mô tả các message được dùng để giao tiếp giữa các node trong mạng. Phần này sẽ trình bày rõ chi tiết tác vụ của từng message.</w:t>
+      </w:r>
+    </w:p>
+    <w:p>
+      <w:pPr>
+        <w:pStyle w:val="ListParagraph"/>
         <w:numPr>
           <w:ilvl w:val="0"/>
           <w:numId w:val="18"/>
@@ -3988,6 +4922,241 @@
         </w:rPr>
         <w:t>Message JOIN – TRANSFER_LIST:</w:t>
       </w:r>
+      <w:r>
+        <w:rPr>
+          <w:rFonts w:ascii="Times New Roman" w:hAnsi="Times New Roman" w:cs="Times New Roman"/>
+          <w:i/>
+          <w:sz w:val="26"/>
+          <w:szCs w:val="26"/>
+          <w:u w:val="single"/>
+        </w:rPr>
+        <w:t xml:space="preserve"> </w:t>
+      </w:r>
+      <w:r>
+        <w:rPr>
+          <w:rFonts w:ascii="Times New Roman" w:hAnsi="Times New Roman" w:cs="Times New Roman"/>
+          <w:sz w:val="26"/>
+          <w:szCs w:val="26"/>
+        </w:rPr>
+        <w:t>trong quá trình giao tiếp thông điệp này, Peer Node muốn tham gia vào mạng sẽ gửi thông điệp JOIN đến Bootstrap Node</w:t>
+      </w:r>
+      <w:r>
+        <w:rPr>
+          <w:rFonts w:ascii="Times New Roman" w:hAnsi="Times New Roman" w:cs="Times New Roman"/>
+          <w:sz w:val="26"/>
+          <w:szCs w:val="26"/>
+        </w:rPr>
+        <w:t>.</w:t>
+      </w:r>
+      <w:r>
+        <w:rPr>
+          <w:rFonts w:ascii="Times New Roman" w:hAnsi="Times New Roman" w:cs="Times New Roman"/>
+          <w:sz w:val="26"/>
+          <w:szCs w:val="26"/>
+        </w:rPr>
+        <w:t xml:space="preserve"> Quá trình cụ thể như sau:</w:t>
+      </w:r>
+    </w:p>
+    <w:p>
+      <w:pPr>
+        <w:pStyle w:val="ListParagraph"/>
+        <w:numPr>
+          <w:ilvl w:val="0"/>
+          <w:numId w:val="25"/>
+        </w:numPr>
+        <w:jc w:val="both"/>
+        <w:rPr>
+          <w:rFonts w:ascii="Times New Roman" w:hAnsi="Times New Roman" w:cs="Times New Roman"/>
+          <w:sz w:val="26"/>
+          <w:szCs w:val="26"/>
+        </w:rPr>
+      </w:pPr>
+      <w:r>
+        <w:rPr>
+          <w:rFonts w:ascii="Times New Roman" w:hAnsi="Times New Roman" w:cs="Times New Roman"/>
+          <w:sz w:val="26"/>
+          <w:szCs w:val="26"/>
+        </w:rPr>
+        <w:t>Peer Node muốn tham gia vào mạng gửi message JOIN đến Bootstrap Node</w:t>
+      </w:r>
+      <w:r>
+        <w:rPr>
+          <w:rFonts w:ascii="Times New Roman" w:hAnsi="Times New Roman" w:cs="Times New Roman"/>
+          <w:sz w:val="26"/>
+          <w:szCs w:val="26"/>
+        </w:rPr>
+        <w:t>.</w:t>
+      </w:r>
+    </w:p>
+    <w:p>
+      <w:pPr>
+        <w:pStyle w:val="ListParagraph"/>
+        <w:numPr>
+          <w:ilvl w:val="0"/>
+          <w:numId w:val="25"/>
+        </w:numPr>
+        <w:jc w:val="both"/>
+        <w:rPr>
+          <w:rFonts w:ascii="Times New Roman" w:hAnsi="Times New Roman" w:cs="Times New Roman"/>
+          <w:sz w:val="26"/>
+          <w:szCs w:val="26"/>
+        </w:rPr>
+      </w:pPr>
+      <w:r>
+        <w:rPr>
+          <w:rFonts w:ascii="Times New Roman" w:hAnsi="Times New Roman" w:cs="Times New Roman"/>
+          <w:sz w:val="26"/>
+          <w:szCs w:val="26"/>
+        </w:rPr>
+        <w:t>Bootstrap Node xử lý thông điệ</w:t>
+      </w:r>
+      <w:r>
+        <w:rPr>
+          <w:rFonts w:ascii="Times New Roman" w:hAnsi="Times New Roman" w:cs="Times New Roman"/>
+          <w:sz w:val="26"/>
+          <w:szCs w:val="26"/>
+        </w:rPr>
+        <w:t xml:space="preserve">p, lấy danh sách thông tin Peer Node </w:t>
+      </w:r>
+      <w:r>
+        <w:rPr>
+          <w:rFonts w:ascii="Times New Roman" w:hAnsi="Times New Roman" w:cs="Times New Roman"/>
+          <w:sz w:val="26"/>
+          <w:szCs w:val="26"/>
+        </w:rPr>
+        <w:t>trong nội dung thông điệ</w:t>
+      </w:r>
+      <w:r>
+        <w:rPr>
+          <w:rFonts w:ascii="Times New Roman" w:hAnsi="Times New Roman" w:cs="Times New Roman"/>
+          <w:sz w:val="26"/>
+          <w:szCs w:val="26"/>
+        </w:rPr>
+        <w:t>p, thêm thông tin vào trong bảng định tuyến.</w:t>
+      </w:r>
+    </w:p>
+    <w:p>
+      <w:pPr>
+        <w:pStyle w:val="ListParagraph"/>
+        <w:numPr>
+          <w:ilvl w:val="0"/>
+          <w:numId w:val="25"/>
+        </w:numPr>
+        <w:jc w:val="both"/>
+        <w:rPr>
+          <w:rFonts w:ascii="Times New Roman" w:hAnsi="Times New Roman" w:cs="Times New Roman"/>
+          <w:sz w:val="26"/>
+          <w:szCs w:val="26"/>
+        </w:rPr>
+      </w:pPr>
+      <w:r>
+        <w:rPr>
+          <w:rFonts w:ascii="Times New Roman" w:hAnsi="Times New Roman" w:cs="Times New Roman"/>
+          <w:sz w:val="26"/>
+          <w:szCs w:val="26"/>
+        </w:rPr>
+        <w:t xml:space="preserve">Bootstrap Node </w:t>
+      </w:r>
+      <w:r>
+        <w:rPr>
+          <w:rFonts w:ascii="Times New Roman" w:hAnsi="Times New Roman" w:cs="Times New Roman"/>
+          <w:sz w:val="26"/>
+          <w:szCs w:val="26"/>
+        </w:rPr>
+        <w:t>phát sinh thông điệp TRANSFER_LIST đến Peer Node kèm theo bảng định tuyến vào nội dung thông điệp.</w:t>
+      </w:r>
+    </w:p>
+    <w:p>
+      <w:pPr>
+        <w:pStyle w:val="ListParagraph"/>
+        <w:numPr>
+          <w:ilvl w:val="0"/>
+          <w:numId w:val="25"/>
+        </w:numPr>
+        <w:jc w:val="both"/>
+        <w:rPr>
+          <w:rFonts w:ascii="Times New Roman" w:hAnsi="Times New Roman" w:cs="Times New Roman"/>
+          <w:sz w:val="26"/>
+          <w:szCs w:val="26"/>
+        </w:rPr>
+      </w:pPr>
+      <w:r>
+        <w:rPr>
+          <w:rFonts w:ascii="Times New Roman" w:hAnsi="Times New Roman" w:cs="Times New Roman"/>
+          <w:sz w:val="26"/>
+          <w:szCs w:val="26"/>
+        </w:rPr>
+        <w:t>Peer Node nhận thông điệp trên, xử lý thông điệp và lấy bảng định tuyến được gửi từ Bootstrap Node, lưu vào trong dữ liệu của mình. Đến lúc này Peer Node đã trở thành một node trong mạng.</w:t>
+      </w:r>
+    </w:p>
+    <w:p>
+      <w:pPr>
+        <w:pStyle w:val="ListParagraph"/>
+        <w:numPr>
+          <w:ilvl w:val="0"/>
+          <w:numId w:val="25"/>
+        </w:numPr>
+        <w:jc w:val="both"/>
+        <w:rPr>
+          <w:rFonts w:ascii="Times New Roman" w:hAnsi="Times New Roman" w:cs="Times New Roman"/>
+          <w:sz w:val="26"/>
+          <w:szCs w:val="26"/>
+        </w:rPr>
+      </w:pPr>
+      <w:r>
+        <w:rPr>
+          <w:rFonts w:ascii="Times New Roman" w:hAnsi="Times New Roman" w:cs="Times New Roman"/>
+          <w:sz w:val="26"/>
+          <w:szCs w:val="26"/>
+        </w:rPr>
+        <w:t>Đến lúc này phiên giao tiếp giữa Peer Node gửi thông điệp JOIN với Bootstrap Node đã kết thúc.</w:t>
+      </w:r>
+    </w:p>
+    <w:p>
+      <w:pPr>
+        <w:pStyle w:val="ListParagraph"/>
+        <w:numPr>
+          <w:ilvl w:val="0"/>
+          <w:numId w:val="25"/>
+        </w:numPr>
+        <w:jc w:val="both"/>
+        <w:rPr>
+          <w:rFonts w:ascii="Times New Roman" w:hAnsi="Times New Roman" w:cs="Times New Roman"/>
+          <w:sz w:val="26"/>
+          <w:szCs w:val="26"/>
+        </w:rPr>
+      </w:pPr>
+      <w:r>
+        <w:rPr>
+          <w:rFonts w:ascii="Times New Roman" w:hAnsi="Times New Roman" w:cs="Times New Roman"/>
+          <w:sz w:val="26"/>
+          <w:szCs w:val="26"/>
+        </w:rPr>
+        <w:t>Bootstrap Node sẽ broadcast message NODE_ADD đến tất cả các node trong mạng để thông báo rằng có một Peer Node vừa tham gia vào mạng cùng với nội dung thông điệp là thông tin Peer Node đó.</w:t>
+      </w:r>
+    </w:p>
+    <w:p>
+      <w:pPr>
+        <w:pStyle w:val="ListParagraph"/>
+        <w:numPr>
+          <w:ilvl w:val="0"/>
+          <w:numId w:val="25"/>
+        </w:numPr>
+        <w:jc w:val="both"/>
+        <w:rPr>
+          <w:rFonts w:ascii="Times New Roman" w:hAnsi="Times New Roman" w:cs="Times New Roman"/>
+          <w:sz w:val="26"/>
+          <w:szCs w:val="26"/>
+        </w:rPr>
+      </w:pPr>
+      <w:r>
+        <w:rPr>
+          <w:rFonts w:ascii="Times New Roman" w:hAnsi="Times New Roman" w:cs="Times New Roman"/>
+          <w:sz w:val="26"/>
+          <w:szCs w:val="26"/>
+        </w:rPr>
+        <w:t>Các Peer Node nhận được broad cast NODE_ADD từ Bootstrap Node sẽ lấy thông tin Peer Node vừa được thêm vào mạng thêm vào bảng định tuyến của mình.</w:t>
+      </w:r>
     </w:p>
     <w:p>
       <w:pPr>
@@ -4003,10 +5172,10 @@
       </w:pPr>
       <w:r>
         <w:object w:dxaOrig="7931" w:dyaOrig="6634">
-          <v:shape id="_x0000_i1026" type="#_x0000_t75" style="width:396.75pt;height:331.5pt" o:ole="">
+          <v:shape id="_x0000_i1030" type="#_x0000_t75" style="width:396.75pt;height:331.5pt" o:ole="">
             <v:imagedata r:id="rId11" o:title=""/>
           </v:shape>
-          <o:OLEObject Type="Embed" ProgID="Visio.Drawing.11" ShapeID="_x0000_i1026" DrawAspect="Content" ObjectID="_1481308996" r:id="rId12"/>
+          <o:OLEObject Type="Embed" ProgID="Visio.Drawing.11" ShapeID="_x0000_i1030" DrawAspect="Content" ObjectID="_1481466031" r:id="rId12"/>
         </w:object>
       </w:r>
     </w:p>
@@ -4020,10 +5189,8 @@
         <w:jc w:val="both"/>
         <w:rPr>
           <w:rFonts w:ascii="Times New Roman" w:hAnsi="Times New Roman" w:cs="Times New Roman"/>
-          <w:i/>
-          <w:sz w:val="26"/>
-          <w:szCs w:val="26"/>
-          <w:u w:val="single"/>
+          <w:sz w:val="26"/>
+          <w:szCs w:val="26"/>
         </w:rPr>
       </w:pPr>
       <w:r>
@@ -4036,20 +5203,197 @@
         </w:rPr>
         <w:t>Message UPDATE:</w:t>
       </w:r>
-    </w:p>
-    <w:p>
-      <w:pPr>
-        <w:pStyle w:val="ListParagraph"/>
-        <w:ind w:left="1800"/>
-        <w:jc w:val="both"/>
-        <w:rPr>
-          <w:rFonts w:ascii="Times New Roman" w:hAnsi="Times New Roman" w:cs="Times New Roman"/>
-          <w:i/>
-          <w:sz w:val="26"/>
-          <w:szCs w:val="26"/>
-          <w:u w:val="single"/>
-        </w:rPr>
-      </w:pPr>
+      <w:r>
+        <w:rPr>
+          <w:rFonts w:ascii="Times New Roman" w:hAnsi="Times New Roman" w:cs="Times New Roman"/>
+          <w:sz w:val="26"/>
+          <w:szCs w:val="26"/>
+        </w:rPr>
+        <w:t xml:space="preserve"> thông điệp này được phát sinh giữa Peer Node và Bootstrap Node để thông báo rằng thông tin Peer Node được cập nhật.</w:t>
+      </w:r>
+      <w:r>
+        <w:rPr>
+          <w:rFonts w:ascii="Times New Roman" w:hAnsi="Times New Roman" w:cs="Times New Roman"/>
+          <w:sz w:val="26"/>
+          <w:szCs w:val="26"/>
+        </w:rPr>
+        <w:t xml:space="preserve"> Các hoạt động cụ thể như sau:</w:t>
+      </w:r>
+    </w:p>
+    <w:p>
+      <w:pPr>
+        <w:pStyle w:val="ListParagraph"/>
+        <w:numPr>
+          <w:ilvl w:val="1"/>
+          <w:numId w:val="18"/>
+        </w:numPr>
+        <w:jc w:val="both"/>
+        <w:rPr>
+          <w:rFonts w:ascii="Times New Roman" w:hAnsi="Times New Roman" w:cs="Times New Roman"/>
+          <w:sz w:val="26"/>
+          <w:szCs w:val="26"/>
+        </w:rPr>
+      </w:pPr>
+      <w:r>
+        <w:rPr>
+          <w:rFonts w:ascii="Times New Roman" w:hAnsi="Times New Roman" w:cs="Times New Roman"/>
+          <w:sz w:val="26"/>
+          <w:szCs w:val="26"/>
+        </w:rPr>
+        <w:t>Peer Node gửi message UPDATE kèm theo nội dung là thông tin Peer Node cập nhật đến Bootstrap Node.</w:t>
+      </w:r>
+    </w:p>
+    <w:p>
+      <w:pPr>
+        <w:pStyle w:val="ListParagraph"/>
+        <w:numPr>
+          <w:ilvl w:val="1"/>
+          <w:numId w:val="18"/>
+        </w:numPr>
+        <w:jc w:val="both"/>
+        <w:rPr>
+          <w:rFonts w:ascii="Times New Roman" w:hAnsi="Times New Roman" w:cs="Times New Roman"/>
+          <w:sz w:val="26"/>
+          <w:szCs w:val="26"/>
+        </w:rPr>
+      </w:pPr>
+      <w:r>
+        <w:rPr>
+          <w:rFonts w:ascii="Times New Roman" w:hAnsi="Times New Roman" w:cs="Times New Roman"/>
+          <w:sz w:val="26"/>
+          <w:szCs w:val="26"/>
+        </w:rPr>
+        <w:t xml:space="preserve">Bootstrap Node nhận message và lấy thông tin của Peer Node cập nhật ra từ nội dung message. Sau đó Bootstrap Node truy vấn trong bảng định tuyến của mình </w:t>
+      </w:r>
+      <w:r>
+        <w:rPr>
+          <w:rFonts w:ascii="Times New Roman" w:hAnsi="Times New Roman" w:cs="Times New Roman"/>
+          <w:sz w:val="26"/>
+          <w:szCs w:val="26"/>
+        </w:rPr>
+        <w:t>tìm thông tin Peer Node được cập nhật và cập nhật thông tin.</w:t>
+      </w:r>
+    </w:p>
+    <w:p>
+      <w:pPr>
+        <w:pStyle w:val="ListParagraph"/>
+        <w:numPr>
+          <w:ilvl w:val="1"/>
+          <w:numId w:val="18"/>
+        </w:numPr>
+        <w:jc w:val="both"/>
+        <w:rPr>
+          <w:rFonts w:ascii="Times New Roman" w:hAnsi="Times New Roman" w:cs="Times New Roman"/>
+          <w:sz w:val="26"/>
+          <w:szCs w:val="26"/>
+        </w:rPr>
+      </w:pPr>
+      <w:r>
+        <w:rPr>
+          <w:rFonts w:ascii="Times New Roman" w:hAnsi="Times New Roman" w:cs="Times New Roman"/>
+          <w:sz w:val="26"/>
+          <w:szCs w:val="26"/>
+        </w:rPr>
+        <w:t xml:space="preserve">Bootstrap Node </w:t>
+      </w:r>
+      <w:r>
+        <w:rPr>
+          <w:rFonts w:ascii="Times New Roman" w:hAnsi="Times New Roman" w:cs="Times New Roman"/>
+          <w:sz w:val="26"/>
+          <w:szCs w:val="26"/>
+        </w:rPr>
+        <w:t>broad</w:t>
+      </w:r>
+      <w:r>
+        <w:rPr>
+          <w:rFonts w:ascii="Times New Roman" w:hAnsi="Times New Roman" w:cs="Times New Roman"/>
+          <w:sz w:val="26"/>
+          <w:szCs w:val="26"/>
+        </w:rPr>
+        <w:t>cast message NODE_UPDATE đến tất cả các Peer Node trong mạng kèm theo thông tin của Peer Node được cập nhật.</w:t>
+      </w:r>
+    </w:p>
+    <w:p>
+      <w:pPr>
+        <w:pStyle w:val="ListParagraph"/>
+        <w:numPr>
+          <w:ilvl w:val="1"/>
+          <w:numId w:val="18"/>
+        </w:numPr>
+        <w:jc w:val="both"/>
+        <w:rPr>
+          <w:rFonts w:ascii="Times New Roman" w:hAnsi="Times New Roman" w:cs="Times New Roman"/>
+          <w:sz w:val="26"/>
+          <w:szCs w:val="26"/>
+        </w:rPr>
+      </w:pPr>
+      <w:r>
+        <w:rPr>
+          <w:rFonts w:ascii="Times New Roman" w:hAnsi="Times New Roman" w:cs="Times New Roman"/>
+          <w:sz w:val="26"/>
+          <w:szCs w:val="26"/>
+        </w:rPr>
+        <w:t>Các Peer Node nhận đượ</w:t>
+      </w:r>
+      <w:r>
+        <w:rPr>
+          <w:rFonts w:ascii="Times New Roman" w:hAnsi="Times New Roman" w:cs="Times New Roman"/>
+          <w:sz w:val="26"/>
+          <w:szCs w:val="26"/>
+        </w:rPr>
+        <w:t>c broad</w:t>
+      </w:r>
+      <w:r>
+        <w:rPr>
+          <w:rFonts w:ascii="Times New Roman" w:hAnsi="Times New Roman" w:cs="Times New Roman"/>
+          <w:sz w:val="26"/>
+          <w:szCs w:val="26"/>
+        </w:rPr>
+        <w:t>cast sẽ xử lý thông tin, lấy thông tin của Peer Node được cập nhật, truy vấn trong bảng định tuyến của mình thông tin Peer Node đó và cập nhật.</w:t>
+      </w:r>
+    </w:p>
+    <w:p>
+      <w:pPr>
+        <w:pStyle w:val="ListParagraph"/>
+        <w:numPr>
+          <w:ilvl w:val="1"/>
+          <w:numId w:val="18"/>
+        </w:numPr>
+        <w:jc w:val="both"/>
+        <w:rPr>
+          <w:rFonts w:ascii="Times New Roman" w:hAnsi="Times New Roman" w:cs="Times New Roman"/>
+          <w:sz w:val="26"/>
+          <w:szCs w:val="26"/>
+        </w:rPr>
+      </w:pPr>
+      <w:r>
+        <w:rPr>
+          <w:rFonts w:ascii="Times New Roman" w:hAnsi="Times New Roman" w:cs="Times New Roman"/>
+          <w:sz w:val="26"/>
+          <w:szCs w:val="26"/>
+        </w:rPr>
+        <w:t>Đến đây thông tin Peer Node đã được cập nhật.</w:t>
+      </w:r>
+    </w:p>
+    <w:p>
+      <w:pPr>
+        <w:pStyle w:val="ListParagraph"/>
+        <w:ind w:left="1440"/>
+        <w:jc w:val="both"/>
+        <w:rPr>
+          <w:rFonts w:ascii="Times New Roman" w:hAnsi="Times New Roman" w:cs="Times New Roman"/>
+          <w:sz w:val="26"/>
+          <w:szCs w:val="26"/>
+        </w:rPr>
+      </w:pPr>
+      <w:r>
+        <w:object w:dxaOrig="8219" w:dyaOrig="5914">
+          <v:shape id="_x0000_i1028" type="#_x0000_t75" style="width:411pt;height:295.5pt" o:ole="">
+            <v:imagedata r:id="rId13" o:title=""/>
+          </v:shape>
+          <o:OLEObject Type="Embed" ProgID="Visio.Drawing.11" ShapeID="_x0000_i1028" DrawAspect="Content" ObjectID="_1481466032" r:id="rId14"/>
+        </w:object>
+      </w:r>
     </w:p>
     <w:p>
       <w:pPr>
@@ -4077,20 +5421,187 @@
         </w:rPr>
         <w:t>Message LEAVE:</w:t>
       </w:r>
-    </w:p>
-    <w:p>
-      <w:pPr>
-        <w:pStyle w:val="ListParagraph"/>
-        <w:ind w:left="1800"/>
-        <w:jc w:val="both"/>
-        <w:rPr>
-          <w:rFonts w:ascii="Times New Roman" w:hAnsi="Times New Roman" w:cs="Times New Roman"/>
-          <w:i/>
-          <w:sz w:val="26"/>
-          <w:szCs w:val="26"/>
-          <w:u w:val="single"/>
-        </w:rPr>
-      </w:pPr>
+      <w:r>
+        <w:rPr>
+          <w:rFonts w:ascii="Times New Roman" w:hAnsi="Times New Roman" w:cs="Times New Roman"/>
+          <w:i/>
+          <w:sz w:val="26"/>
+          <w:szCs w:val="26"/>
+          <w:u w:val="single"/>
+        </w:rPr>
+        <w:t xml:space="preserve"> </w:t>
+      </w:r>
+      <w:r>
+        <w:rPr>
+          <w:rFonts w:ascii="Times New Roman" w:hAnsi="Times New Roman" w:cs="Times New Roman"/>
+          <w:sz w:val="26"/>
+          <w:szCs w:val="26"/>
+        </w:rPr>
+        <w:t>thông điệp này được phát sinh giữa Peer Node đến Bootstrap Node khi Peer Node muốn rời khỏi mạng.</w:t>
+      </w:r>
+      <w:r>
+        <w:rPr>
+          <w:rFonts w:ascii="Times New Roman" w:hAnsi="Times New Roman" w:cs="Times New Roman"/>
+          <w:sz w:val="26"/>
+          <w:szCs w:val="26"/>
+        </w:rPr>
+        <w:t xml:space="preserve"> Các hoạt động diễn ra như sau:</w:t>
+      </w:r>
+    </w:p>
+    <w:p>
+      <w:pPr>
+        <w:pStyle w:val="ListParagraph"/>
+        <w:numPr>
+          <w:ilvl w:val="1"/>
+          <w:numId w:val="18"/>
+        </w:numPr>
+        <w:jc w:val="both"/>
+        <w:rPr>
+          <w:rFonts w:ascii="Times New Roman" w:hAnsi="Times New Roman" w:cs="Times New Roman"/>
+          <w:i/>
+          <w:sz w:val="26"/>
+          <w:szCs w:val="26"/>
+          <w:u w:val="single"/>
+        </w:rPr>
+      </w:pPr>
+      <w:r>
+        <w:rPr>
+          <w:rFonts w:ascii="Times New Roman" w:hAnsi="Times New Roman" w:cs="Times New Roman"/>
+          <w:sz w:val="26"/>
+          <w:szCs w:val="26"/>
+        </w:rPr>
+        <w:t>Peer Node gửi message LEAVE kèm theo nội dung là thông tin Peer Node đến Bootstrap Node.</w:t>
+      </w:r>
+    </w:p>
+    <w:p>
+      <w:pPr>
+        <w:pStyle w:val="ListParagraph"/>
+        <w:numPr>
+          <w:ilvl w:val="1"/>
+          <w:numId w:val="18"/>
+        </w:numPr>
+        <w:jc w:val="both"/>
+        <w:rPr>
+          <w:rFonts w:ascii="Times New Roman" w:hAnsi="Times New Roman" w:cs="Times New Roman"/>
+          <w:i/>
+          <w:sz w:val="26"/>
+          <w:szCs w:val="26"/>
+          <w:u w:val="single"/>
+        </w:rPr>
+      </w:pPr>
+      <w:r>
+        <w:rPr>
+          <w:rFonts w:ascii="Times New Roman" w:hAnsi="Times New Roman" w:cs="Times New Roman"/>
+          <w:sz w:val="26"/>
+          <w:szCs w:val="26"/>
+        </w:rPr>
+        <w:t>Bootstrap Node nhận message và lấy thông tin của Peer Node từ nội dung message. Sau đso Bootstrap Node sẽ truy vấn trong bảng định tuyến của mình để tìm thông tin Peer Node muốn rời mạng. Sau khi tìm thấy Bootstrap Node sẽ xóa thông tin Peer Node ra khỏi bảng định tuyến.</w:t>
+      </w:r>
+    </w:p>
+    <w:p>
+      <w:pPr>
+        <w:pStyle w:val="ListParagraph"/>
+        <w:numPr>
+          <w:ilvl w:val="1"/>
+          <w:numId w:val="18"/>
+        </w:numPr>
+        <w:jc w:val="both"/>
+        <w:rPr>
+          <w:rFonts w:ascii="Times New Roman" w:hAnsi="Times New Roman" w:cs="Times New Roman"/>
+          <w:i/>
+          <w:sz w:val="26"/>
+          <w:szCs w:val="26"/>
+          <w:u w:val="single"/>
+        </w:rPr>
+      </w:pPr>
+      <w:r>
+        <w:rPr>
+          <w:rFonts w:ascii="Times New Roman" w:hAnsi="Times New Roman" w:cs="Times New Roman"/>
+          <w:sz w:val="26"/>
+          <w:szCs w:val="26"/>
+        </w:rPr>
+        <w:t xml:space="preserve">Bootstrap Node </w:t>
+      </w:r>
+      <w:r>
+        <w:rPr>
+          <w:rFonts w:ascii="Times New Roman" w:hAnsi="Times New Roman" w:cs="Times New Roman"/>
+          <w:sz w:val="26"/>
+          <w:szCs w:val="26"/>
+        </w:rPr>
+        <w:t>broadcast message NODE_LEAVE đến tất cả Peer Node trong mạng kèm theo thông tin của Peer Node muốn rời khỏi mạng.</w:t>
+      </w:r>
+    </w:p>
+    <w:p>
+      <w:pPr>
+        <w:pStyle w:val="ListParagraph"/>
+        <w:numPr>
+          <w:ilvl w:val="1"/>
+          <w:numId w:val="18"/>
+        </w:numPr>
+        <w:jc w:val="both"/>
+        <w:rPr>
+          <w:rFonts w:ascii="Times New Roman" w:hAnsi="Times New Roman" w:cs="Times New Roman"/>
+          <w:i/>
+          <w:sz w:val="26"/>
+          <w:szCs w:val="26"/>
+          <w:u w:val="single"/>
+        </w:rPr>
+      </w:pPr>
+      <w:r>
+        <w:rPr>
+          <w:rFonts w:ascii="Times New Roman" w:hAnsi="Times New Roman" w:cs="Times New Roman"/>
+          <w:sz w:val="26"/>
+          <w:szCs w:val="26"/>
+        </w:rPr>
+        <w:t>Các Peer Node nhận được broadcast sẽ xử lý thông tin, lấy thông tin của Peer Node muốn rời mạng, truy vấn trong bảng định tuyến của mình thông tin Peer Node và xóa khỏi bảng định tuyến.</w:t>
+      </w:r>
+    </w:p>
+    <w:p>
+      <w:pPr>
+        <w:pStyle w:val="ListParagraph"/>
+        <w:numPr>
+          <w:ilvl w:val="1"/>
+          <w:numId w:val="18"/>
+        </w:numPr>
+        <w:jc w:val="both"/>
+        <w:rPr>
+          <w:rFonts w:ascii="Times New Roman" w:hAnsi="Times New Roman" w:cs="Times New Roman"/>
+          <w:i/>
+          <w:sz w:val="26"/>
+          <w:szCs w:val="26"/>
+          <w:u w:val="single"/>
+        </w:rPr>
+      </w:pPr>
+      <w:r>
+        <w:rPr>
+          <w:rFonts w:ascii="Times New Roman" w:hAnsi="Times New Roman" w:cs="Times New Roman"/>
+          <w:sz w:val="26"/>
+          <w:szCs w:val="26"/>
+        </w:rPr>
+        <w:t>Đến lúc này Peer Node đã thực sự rời khỏi mạng.</w:t>
+      </w:r>
+    </w:p>
+    <w:p>
+      <w:pPr>
+        <w:pStyle w:val="ListParagraph"/>
+        <w:ind w:left="1440"/>
+        <w:jc w:val="both"/>
+        <w:rPr>
+          <w:rFonts w:ascii="Times New Roman" w:hAnsi="Times New Roman" w:cs="Times New Roman"/>
+          <w:i/>
+          <w:sz w:val="26"/>
+          <w:szCs w:val="26"/>
+          <w:u w:val="single"/>
+        </w:rPr>
+      </w:pPr>
+      <w:r>
+        <w:object w:dxaOrig="8093" w:dyaOrig="5914">
+          <v:shape id="_x0000_i1029" type="#_x0000_t75" style="width:405pt;height:295.5pt" o:ole="">
+            <v:imagedata r:id="rId15" o:title=""/>
+          </v:shape>
+          <o:OLEObject Type="Embed" ProgID="Visio.Drawing.11" ShapeID="_x0000_i1029" DrawAspect="Content" ObjectID="_1481466033" r:id="rId16"/>
+        </w:object>
+      </w:r>
     </w:p>
     <w:p>
       <w:pPr>
@@ -4128,6 +5639,82 @@
         </w:rPr>
         <w:t>NODE_ADD:</w:t>
       </w:r>
+      <w:r>
+        <w:rPr>
+          <w:rFonts w:ascii="Times New Roman" w:hAnsi="Times New Roman" w:cs="Times New Roman"/>
+          <w:i/>
+          <w:sz w:val="26"/>
+          <w:szCs w:val="26"/>
+          <w:u w:val="single"/>
+        </w:rPr>
+        <w:t xml:space="preserve"> </w:t>
+      </w:r>
+      <w:r>
+        <w:rPr>
+          <w:rFonts w:ascii="Times New Roman" w:hAnsi="Times New Roman" w:cs="Times New Roman"/>
+          <w:sz w:val="26"/>
+          <w:szCs w:val="26"/>
+        </w:rPr>
+        <w:t>thông điệp này được gửi từ Bootstrap Node đến Peer Node trong quá trình broadcast message sau khi một Peer Node tham gia vào mạng. Các hoạt động diễn ra như sau:</w:t>
+      </w:r>
+    </w:p>
+    <w:p>
+      <w:pPr>
+        <w:pStyle w:val="ListParagraph"/>
+        <w:numPr>
+          <w:ilvl w:val="1"/>
+          <w:numId w:val="18"/>
+        </w:numPr>
+        <w:jc w:val="both"/>
+        <w:rPr>
+          <w:rFonts w:ascii="Times New Roman" w:hAnsi="Times New Roman" w:cs="Times New Roman"/>
+          <w:i/>
+          <w:sz w:val="26"/>
+          <w:szCs w:val="26"/>
+          <w:u w:val="single"/>
+        </w:rPr>
+      </w:pPr>
+      <w:r>
+        <w:rPr>
+          <w:rFonts w:ascii="Times New Roman" w:hAnsi="Times New Roman" w:cs="Times New Roman"/>
+          <w:sz w:val="26"/>
+          <w:szCs w:val="26"/>
+        </w:rPr>
+        <w:t>Bootstrap Node sẽ gửi message NODE_ADD cùng thông tin Peer Node tham gia vào mạng</w:t>
+      </w:r>
+      <w:r>
+        <w:rPr>
+          <w:rFonts w:ascii="Times New Roman" w:hAnsi="Times New Roman" w:cs="Times New Roman"/>
+          <w:sz w:val="26"/>
+          <w:szCs w:val="26"/>
+        </w:rPr>
+        <w:t xml:space="preserve"> đến Peer Node.</w:t>
+      </w:r>
+    </w:p>
+    <w:p>
+      <w:pPr>
+        <w:pStyle w:val="ListParagraph"/>
+        <w:numPr>
+          <w:ilvl w:val="1"/>
+          <w:numId w:val="18"/>
+        </w:numPr>
+        <w:jc w:val="both"/>
+        <w:rPr>
+          <w:rFonts w:ascii="Times New Roman" w:hAnsi="Times New Roman" w:cs="Times New Roman"/>
+          <w:i/>
+          <w:sz w:val="26"/>
+          <w:szCs w:val="26"/>
+          <w:u w:val="single"/>
+        </w:rPr>
+      </w:pPr>
+      <w:r>
+        <w:rPr>
+          <w:rFonts w:ascii="Times New Roman" w:hAnsi="Times New Roman" w:cs="Times New Roman"/>
+          <w:sz w:val="26"/>
+          <w:szCs w:val="26"/>
+        </w:rPr>
+        <w:t>Peer Node nhận được message này sẽ lấy thông tin Peer Node trong thông điệp ra, thêm vào bảng định tuyến của mình.</w:t>
+      </w:r>
     </w:p>
     <w:p>
       <w:pPr>
@@ -4137,10 +5724,10 @@
       </w:pPr>
       <w:r>
         <w:object w:dxaOrig="8186" w:dyaOrig="4546">
-          <v:shape id="_x0000_i1027" type="#_x0000_t75" style="width:409.5pt;height:227.25pt" o:ole="">
-            <v:imagedata r:id="rId13" o:title=""/>
+          <v:shape id="_x0000_i1031" type="#_x0000_t75" style="width:409.5pt;height:227.25pt" o:ole="">
+            <v:imagedata r:id="rId17" o:title=""/>
           </v:shape>
-          <o:OLEObject Type="Embed" ProgID="Visio.Drawing.11" ShapeID="_x0000_i1027" DrawAspect="Content" ObjectID="_1481308997" r:id="rId14"/>
+          <o:OLEObject Type="Embed" ProgID="Visio.Drawing.11" ShapeID="_x0000_i1031" DrawAspect="Content" ObjectID="_1481466034" r:id="rId18"/>
         </w:object>
       </w:r>
     </w:p>
@@ -4170,6 +5757,90 @@
         </w:rPr>
         <w:t>Message NODE_UPDATE:</w:t>
       </w:r>
+      <w:r>
+        <w:rPr>
+          <w:rFonts w:ascii="Times New Roman" w:hAnsi="Times New Roman" w:cs="Times New Roman"/>
+          <w:i/>
+          <w:sz w:val="26"/>
+          <w:szCs w:val="26"/>
+          <w:u w:val="single"/>
+        </w:rPr>
+        <w:t xml:space="preserve"> </w:t>
+      </w:r>
+      <w:r>
+        <w:rPr>
+          <w:rFonts w:ascii="Times New Roman" w:hAnsi="Times New Roman" w:cs="Times New Roman"/>
+          <w:sz w:val="26"/>
+          <w:szCs w:val="26"/>
+        </w:rPr>
+        <w:t>thông điệp này được gửi từ Bootstrap Node đến Peer Node trong quá trình broadcast message sau khi một Peer Node muốn cập nhật thông tin của mình.</w:t>
+      </w:r>
+      <w:r>
+        <w:rPr>
+          <w:rFonts w:ascii="Times New Roman" w:hAnsi="Times New Roman" w:cs="Times New Roman"/>
+          <w:sz w:val="26"/>
+          <w:szCs w:val="26"/>
+        </w:rPr>
+        <w:t xml:space="preserve"> Các hành động tương tự như broadcast message NODE_ADD.</w:t>
+      </w:r>
+    </w:p>
+    <w:p>
+      <w:pPr>
+        <w:pStyle w:val="ListParagraph"/>
+        <w:numPr>
+          <w:ilvl w:val="1"/>
+          <w:numId w:val="18"/>
+        </w:numPr>
+        <w:jc w:val="both"/>
+        <w:rPr>
+          <w:rFonts w:ascii="Times New Roman" w:hAnsi="Times New Roman" w:cs="Times New Roman"/>
+          <w:i/>
+          <w:sz w:val="26"/>
+          <w:szCs w:val="26"/>
+          <w:u w:val="single"/>
+        </w:rPr>
+      </w:pPr>
+      <w:r>
+        <w:rPr>
+          <w:rFonts w:ascii="Times New Roman" w:hAnsi="Times New Roman" w:cs="Times New Roman"/>
+          <w:sz w:val="26"/>
+          <w:szCs w:val="26"/>
+        </w:rPr>
+        <w:t>Bootstrap Node sẽ gửi message NODE_UPDATE cùng thông tin Peer Node cập nhật đến Peer Node.</w:t>
+      </w:r>
+    </w:p>
+    <w:p>
+      <w:pPr>
+        <w:pStyle w:val="ListParagraph"/>
+        <w:numPr>
+          <w:ilvl w:val="1"/>
+          <w:numId w:val="18"/>
+        </w:numPr>
+        <w:jc w:val="both"/>
+        <w:rPr>
+          <w:rFonts w:ascii="Times New Roman" w:hAnsi="Times New Roman" w:cs="Times New Roman"/>
+          <w:i/>
+          <w:sz w:val="26"/>
+          <w:szCs w:val="26"/>
+          <w:u w:val="single"/>
+        </w:rPr>
+      </w:pPr>
+      <w:r>
+        <w:rPr>
+          <w:rFonts w:ascii="Times New Roman" w:hAnsi="Times New Roman" w:cs="Times New Roman"/>
+          <w:sz w:val="26"/>
+          <w:szCs w:val="26"/>
+        </w:rPr>
+        <w:t xml:space="preserve">Peer Node sẽ xử lý message </w:t>
+      </w:r>
+      <w:r>
+        <w:rPr>
+          <w:rFonts w:ascii="Times New Roman" w:hAnsi="Times New Roman" w:cs="Times New Roman"/>
+          <w:sz w:val="26"/>
+          <w:szCs w:val="26"/>
+        </w:rPr>
+        <w:t>và sẽ lấy thông tin muốn cập nhật trong message, truy vấn thông tin Peer Node cập nhật trong bảng định tuyến và cập nhật thông tin Peer Node đó.</w:t>
+      </w:r>
     </w:p>
     <w:p>
       <w:pPr>
@@ -4186,10 +5857,10 @@
       </w:pPr>
       <w:r>
         <w:object w:dxaOrig="8649" w:dyaOrig="4546">
-          <v:shape id="_x0000_i1028" type="#_x0000_t75" style="width:432.75pt;height:227.25pt" o:ole="">
-            <v:imagedata r:id="rId15" o:title=""/>
+          <v:shape id="_x0000_i1026" type="#_x0000_t75" style="width:432.75pt;height:227.25pt" o:ole="">
+            <v:imagedata r:id="rId19" o:title=""/>
           </v:shape>
-          <o:OLEObject Type="Embed" ProgID="Visio.Drawing.11" ShapeID="_x0000_i1028" DrawAspect="Content" ObjectID="_1481308998" r:id="rId16"/>
+          <o:OLEObject Type="Embed" ProgID="Visio.Drawing.11" ShapeID="_x0000_i1026" DrawAspect="Content" ObjectID="_1481466035" r:id="rId20"/>
         </w:object>
       </w:r>
     </w:p>
@@ -4217,8 +5888,85 @@
           <w:szCs w:val="26"/>
           <w:u w:val="single"/>
         </w:rPr>
+        <w:lastRenderedPageBreak/>
         <w:t>Message NODE_LEAVE:</w:t>
       </w:r>
+      <w:r>
+        <w:rPr>
+          <w:rFonts w:ascii="Times New Roman" w:hAnsi="Times New Roman" w:cs="Times New Roman"/>
+          <w:i/>
+          <w:sz w:val="26"/>
+          <w:szCs w:val="26"/>
+          <w:u w:val="single"/>
+        </w:rPr>
+        <w:t xml:space="preserve"> </w:t>
+      </w:r>
+      <w:r>
+        <w:rPr>
+          <w:rFonts w:ascii="Times New Roman" w:hAnsi="Times New Roman" w:cs="Times New Roman"/>
+          <w:sz w:val="26"/>
+          <w:szCs w:val="26"/>
+        </w:rPr>
+        <w:t>thông điệp này đượcgửi từ Bootstrap Node đến Peer Node trong quá trình broadcast message sau khi một Peer Node muốn rời khỏi mạng.</w:t>
+      </w:r>
+      <w:r>
+        <w:rPr>
+          <w:rFonts w:ascii="Times New Roman" w:hAnsi="Times New Roman" w:cs="Times New Roman"/>
+          <w:sz w:val="26"/>
+          <w:szCs w:val="26"/>
+        </w:rPr>
+        <w:t xml:space="preserve"> Các hành động tương tự như broadcast message NODE_ADD.</w:t>
+      </w:r>
+    </w:p>
+    <w:p>
+      <w:pPr>
+        <w:pStyle w:val="ListParagraph"/>
+        <w:numPr>
+          <w:ilvl w:val="1"/>
+          <w:numId w:val="18"/>
+        </w:numPr>
+        <w:jc w:val="both"/>
+        <w:rPr>
+          <w:rFonts w:ascii="Times New Roman" w:hAnsi="Times New Roman" w:cs="Times New Roman"/>
+          <w:i/>
+          <w:sz w:val="26"/>
+          <w:szCs w:val="26"/>
+          <w:u w:val="single"/>
+        </w:rPr>
+      </w:pPr>
+      <w:r>
+        <w:rPr>
+          <w:rFonts w:ascii="Times New Roman" w:hAnsi="Times New Roman" w:cs="Times New Roman"/>
+          <w:sz w:val="26"/>
+          <w:szCs w:val="26"/>
+        </w:rPr>
+        <w:t>Bootstrap Node sẽ gửi message NODE_LEAVE cùng thông tin Peer Node muốn rời khỏi mạng đến Peer Node.</w:t>
+      </w:r>
+    </w:p>
+    <w:p>
+      <w:pPr>
+        <w:pStyle w:val="ListParagraph"/>
+        <w:numPr>
+          <w:ilvl w:val="1"/>
+          <w:numId w:val="18"/>
+        </w:numPr>
+        <w:jc w:val="both"/>
+        <w:rPr>
+          <w:rFonts w:ascii="Times New Roman" w:hAnsi="Times New Roman" w:cs="Times New Roman"/>
+          <w:i/>
+          <w:sz w:val="26"/>
+          <w:szCs w:val="26"/>
+          <w:u w:val="single"/>
+        </w:rPr>
+      </w:pPr>
+      <w:r>
+        <w:rPr>
+          <w:rFonts w:ascii="Times New Roman" w:hAnsi="Times New Roman" w:cs="Times New Roman"/>
+          <w:sz w:val="26"/>
+          <w:szCs w:val="26"/>
+        </w:rPr>
+        <w:t>Peer Node sẽ xử lý message và sẽ lấy thông tin Peer Node muốn rời khỏi mạng trong message, truy vấn thông tin Peer Node muốn rời khỏi mạng trong bảng định tuyến và xóa thông tin Peer Node đó.</w:t>
+      </w:r>
     </w:p>
     <w:p>
       <w:pPr>
@@ -4235,10 +5983,10 @@
       </w:pPr>
       <w:r>
         <w:object w:dxaOrig="8418" w:dyaOrig="4546">
-          <v:shape id="_x0000_i1029" type="#_x0000_t75" style="width:420.75pt;height:227.25pt" o:ole="">
-            <v:imagedata r:id="rId17" o:title=""/>
+          <v:shape id="_x0000_i1027" type="#_x0000_t75" style="width:420.75pt;height:227.25pt" o:ole="">
+            <v:imagedata r:id="rId21" o:title=""/>
           </v:shape>
-          <o:OLEObject Type="Embed" ProgID="Visio.Drawing.11" ShapeID="_x0000_i1029" DrawAspect="Content" ObjectID="_1481308999" r:id="rId18"/>
+          <o:OLEObject Type="Embed" ProgID="Visio.Drawing.11" ShapeID="_x0000_i1027" DrawAspect="Content" ObjectID="_1481466036" r:id="rId22"/>
         </w:object>
       </w:r>
     </w:p>
@@ -4268,6 +6016,250 @@
         </w:rPr>
         <w:t>Message PING:</w:t>
       </w:r>
+      <w:r>
+        <w:rPr>
+          <w:rFonts w:ascii="Times New Roman" w:hAnsi="Times New Roman" w:cs="Times New Roman"/>
+          <w:i/>
+          <w:sz w:val="26"/>
+          <w:szCs w:val="26"/>
+          <w:u w:val="single"/>
+        </w:rPr>
+        <w:t xml:space="preserve"> </w:t>
+      </w:r>
+      <w:r>
+        <w:rPr>
+          <w:rFonts w:ascii="Times New Roman" w:hAnsi="Times New Roman" w:cs="Times New Roman"/>
+          <w:sz w:val="26"/>
+          <w:szCs w:val="26"/>
+        </w:rPr>
+        <w:t xml:space="preserve">thông điệp PING được gửi giữa các Peer Node với nhau để kiểm tra tình trạng của Peer Node. </w:t>
+      </w:r>
+      <w:r>
+        <w:rPr>
+          <w:rFonts w:ascii="Times New Roman" w:hAnsi="Times New Roman" w:cs="Times New Roman"/>
+          <w:sz w:val="26"/>
+          <w:szCs w:val="26"/>
+        </w:rPr>
+        <w:t>Quy trình diễn ra như sau:</w:t>
+      </w:r>
+    </w:p>
+    <w:p>
+      <w:pPr>
+        <w:pStyle w:val="ListParagraph"/>
+        <w:numPr>
+          <w:ilvl w:val="1"/>
+          <w:numId w:val="18"/>
+        </w:numPr>
+        <w:jc w:val="both"/>
+        <w:rPr>
+          <w:rFonts w:ascii="Times New Roman" w:hAnsi="Times New Roman" w:cs="Times New Roman"/>
+          <w:i/>
+          <w:sz w:val="26"/>
+          <w:szCs w:val="26"/>
+          <w:u w:val="single"/>
+        </w:rPr>
+      </w:pPr>
+      <w:r>
+        <w:rPr>
+          <w:rFonts w:ascii="Times New Roman" w:hAnsi="Times New Roman" w:cs="Times New Roman"/>
+          <w:sz w:val="26"/>
+          <w:szCs w:val="26"/>
+        </w:rPr>
+        <w:t>Peer Node muốn kiểm tra Peer Node khác phát sinh message PING</w:t>
+      </w:r>
+      <w:r>
+        <w:rPr>
+          <w:rFonts w:ascii="Times New Roman" w:hAnsi="Times New Roman" w:cs="Times New Roman"/>
+          <w:sz w:val="26"/>
+          <w:szCs w:val="26"/>
+        </w:rPr>
+        <w:t>.</w:t>
+      </w:r>
+    </w:p>
+    <w:p>
+      <w:pPr>
+        <w:pStyle w:val="ListParagraph"/>
+        <w:numPr>
+          <w:ilvl w:val="1"/>
+          <w:numId w:val="18"/>
+        </w:numPr>
+        <w:jc w:val="both"/>
+        <w:rPr>
+          <w:rFonts w:ascii="Times New Roman" w:hAnsi="Times New Roman" w:cs="Times New Roman"/>
+          <w:i/>
+          <w:sz w:val="26"/>
+          <w:szCs w:val="26"/>
+          <w:u w:val="single"/>
+        </w:rPr>
+      </w:pPr>
+      <w:r>
+        <w:rPr>
+          <w:rFonts w:ascii="Times New Roman" w:hAnsi="Times New Roman" w:cs="Times New Roman"/>
+          <w:sz w:val="26"/>
+          <w:szCs w:val="26"/>
+        </w:rPr>
+        <w:t>Peer Node phát message chờ Peer Node nhận message trong 30s.</w:t>
+      </w:r>
+    </w:p>
+    <w:p>
+      <w:pPr>
+        <w:pStyle w:val="ListParagraph"/>
+        <w:numPr>
+          <w:ilvl w:val="1"/>
+          <w:numId w:val="18"/>
+        </w:numPr>
+        <w:jc w:val="both"/>
+        <w:rPr>
+          <w:rFonts w:ascii="Times New Roman" w:hAnsi="Times New Roman" w:cs="Times New Roman"/>
+          <w:i/>
+          <w:sz w:val="26"/>
+          <w:szCs w:val="26"/>
+          <w:u w:val="single"/>
+        </w:rPr>
+      </w:pPr>
+      <w:r>
+        <w:rPr>
+          <w:rFonts w:ascii="Times New Roman" w:hAnsi="Times New Roman" w:cs="Times New Roman"/>
+          <w:sz w:val="26"/>
+          <w:szCs w:val="26"/>
+        </w:rPr>
+        <w:t>Nếu có sự hồi đáp từ Peer Node nhận message gửi message PING lại cho Peer Node phát message thì quá trình ping thành công.</w:t>
+      </w:r>
+    </w:p>
+    <w:p>
+      <w:pPr>
+        <w:pStyle w:val="ListParagraph"/>
+        <w:numPr>
+          <w:ilvl w:val="1"/>
+          <w:numId w:val="18"/>
+        </w:numPr>
+        <w:jc w:val="both"/>
+        <w:rPr>
+          <w:rFonts w:ascii="Times New Roman" w:hAnsi="Times New Roman" w:cs="Times New Roman"/>
+          <w:i/>
+          <w:sz w:val="26"/>
+          <w:szCs w:val="26"/>
+          <w:u w:val="single"/>
+        </w:rPr>
+      </w:pPr>
+      <w:r>
+        <w:rPr>
+          <w:rFonts w:ascii="Times New Roman" w:hAnsi="Times New Roman" w:cs="Times New Roman"/>
+          <w:sz w:val="26"/>
+          <w:szCs w:val="26"/>
+        </w:rPr>
+        <w:t>Nếu trong thời gian chờ mà Peer Node nhận message không có phản hồi lại cho Peer Node phát message thì quá trình ping sẽ có kết quả là tim</w:t>
+      </w:r>
+      <w:r>
+        <w:rPr>
+          <w:rFonts w:ascii="Times New Roman" w:hAnsi="Times New Roman" w:cs="Times New Roman"/>
+          <w:sz w:val="26"/>
+          <w:szCs w:val="26"/>
+        </w:rPr>
+        <w:t>e out.</w:t>
+      </w:r>
+    </w:p>
+    <w:p>
+      <w:pPr>
+        <w:pStyle w:val="ListParagraph"/>
+        <w:numPr>
+          <w:ilvl w:val="1"/>
+          <w:numId w:val="18"/>
+        </w:numPr>
+        <w:jc w:val="both"/>
+        <w:rPr>
+          <w:rFonts w:ascii="Times New Roman" w:hAnsi="Times New Roman" w:cs="Times New Roman"/>
+          <w:i/>
+          <w:sz w:val="26"/>
+          <w:szCs w:val="26"/>
+          <w:u w:val="single"/>
+        </w:rPr>
+      </w:pPr>
+      <w:r>
+        <w:rPr>
+          <w:rFonts w:ascii="Times New Roman" w:hAnsi="Times New Roman" w:cs="Times New Roman"/>
+          <w:sz w:val="26"/>
+          <w:szCs w:val="26"/>
+        </w:rPr>
+        <w:t>Các hình sequence dưới đây mô tả về hai quá trạ</w:t>
+      </w:r>
+      <w:r>
+        <w:rPr>
+          <w:rFonts w:ascii="Times New Roman" w:hAnsi="Times New Roman" w:cs="Times New Roman"/>
+          <w:sz w:val="26"/>
+          <w:szCs w:val="26"/>
+        </w:rPr>
+        <w:t>ng thái ping của Peer Node.</w:t>
+      </w:r>
+    </w:p>
+    <w:p>
+      <w:pPr>
+        <w:pStyle w:val="ListParagraph"/>
+        <w:ind w:left="1800"/>
+        <w:jc w:val="center"/>
+      </w:pPr>
+      <w:r>
+        <w:object w:dxaOrig="5805" w:dyaOrig="3610">
+          <v:shape id="_x0000_i1032" type="#_x0000_t75" style="width:290.25pt;height:180.75pt" o:ole="">
+            <v:imagedata r:id="rId23" o:title=""/>
+          </v:shape>
+          <o:OLEObject Type="Embed" ProgID="Visio.Drawing.11" ShapeID="_x0000_i1032" DrawAspect="Content" ObjectID="_1481466037" r:id="rId24"/>
+        </w:object>
+      </w:r>
+    </w:p>
+    <w:p>
+      <w:pPr>
+        <w:pStyle w:val="ListParagraph"/>
+        <w:ind w:left="1800"/>
+        <w:jc w:val="center"/>
+        <w:rPr>
+          <w:rFonts w:ascii="Times New Roman" w:hAnsi="Times New Roman" w:cs="Times New Roman"/>
+        </w:rPr>
+      </w:pPr>
+      <w:r>
+        <w:rPr>
+          <w:rFonts w:ascii="Times New Roman" w:hAnsi="Times New Roman" w:cs="Times New Roman"/>
+        </w:rPr>
+        <w:t>PING thành công</w:t>
+      </w:r>
+    </w:p>
+    <w:p>
+      <w:pPr>
+        <w:pStyle w:val="ListParagraph"/>
+        <w:ind w:left="1800"/>
+        <w:jc w:val="center"/>
+      </w:pPr>
+      <w:r>
+        <w:object w:dxaOrig="5805" w:dyaOrig="3466">
+          <v:shape id="_x0000_i1033" type="#_x0000_t75" style="width:290.25pt;height:173.25pt" o:ole="">
+            <v:imagedata r:id="rId25" o:title=""/>
+          </v:shape>
+          <o:OLEObject Type="Embed" ProgID="Visio.Drawing.11" ShapeID="_x0000_i1033" DrawAspect="Content" ObjectID="_1481466038" r:id="rId26"/>
+        </w:object>
+      </w:r>
+      <w:r>
+        <w:t xml:space="preserve"> </w:t>
+      </w:r>
+    </w:p>
+    <w:p>
+      <w:pPr>
+        <w:pStyle w:val="ListParagraph"/>
+        <w:ind w:left="1800"/>
+        <w:jc w:val="center"/>
+        <w:rPr>
+          <w:rFonts w:ascii="Times New Roman" w:hAnsi="Times New Roman" w:cs="Times New Roman"/>
+          <w:i/>
+          <w:sz w:val="26"/>
+          <w:szCs w:val="26"/>
+          <w:u w:val="single"/>
+        </w:rPr>
+      </w:pPr>
+      <w:r>
+        <w:rPr>
+          <w:rFonts w:ascii="Times New Roman" w:hAnsi="Times New Roman" w:cs="Times New Roman"/>
+        </w:rPr>
+        <w:t>PING không thành công</w:t>
+      </w:r>
     </w:p>
     <w:p>
       <w:pPr>
@@ -4328,26 +6320,123 @@
         <w:pStyle w:val="ListParagraph"/>
         <w:numPr>
           <w:ilvl w:val="0"/>
-          <w:numId w:val="15"/>
-        </w:numPr>
-        <w:jc w:val="both"/>
-        <w:rPr>
-          <w:rFonts w:ascii="Times New Roman" w:hAnsi="Times New Roman" w:cs="Times New Roman"/>
-          <w:i/>
-          <w:sz w:val="26"/>
-          <w:szCs w:val="26"/>
-          <w:u w:val="single"/>
-        </w:rPr>
-      </w:pPr>
-      <w:r>
-        <w:rPr>
-          <w:rFonts w:ascii="Times New Roman" w:hAnsi="Times New Roman" w:cs="Times New Roman"/>
-          <w:i/>
-          <w:sz w:val="26"/>
-          <w:szCs w:val="26"/>
-          <w:u w:val="single"/>
-        </w:rPr>
-        <w:t>Nhược điểm:</w:t>
+          <w:numId w:val="26"/>
+        </w:numPr>
+        <w:jc w:val="both"/>
+        <w:rPr>
+          <w:rFonts w:ascii="Times New Roman" w:hAnsi="Times New Roman" w:cs="Times New Roman"/>
+          <w:sz w:val="26"/>
+          <w:szCs w:val="26"/>
+        </w:rPr>
+      </w:pPr>
+      <w:r>
+        <w:rPr>
+          <w:rFonts w:ascii="Times New Roman" w:hAnsi="Times New Roman" w:cs="Times New Roman"/>
+          <w:sz w:val="26"/>
+          <w:szCs w:val="26"/>
+        </w:rPr>
+        <w:t>Mô hình dễ thực thi vì có thiết kế đơn giản.</w:t>
+      </w:r>
+    </w:p>
+    <w:p>
+      <w:pPr>
+        <w:pStyle w:val="ListParagraph"/>
+        <w:numPr>
+          <w:ilvl w:val="0"/>
+          <w:numId w:val="26"/>
+        </w:numPr>
+        <w:jc w:val="both"/>
+        <w:rPr>
+          <w:rFonts w:ascii="Times New Roman" w:hAnsi="Times New Roman" w:cs="Times New Roman"/>
+          <w:sz w:val="26"/>
+          <w:szCs w:val="26"/>
+        </w:rPr>
+      </w:pPr>
+      <w:r>
+        <w:rPr>
+          <w:rFonts w:ascii="Times New Roman" w:hAnsi="Times New Roman" w:cs="Times New Roman"/>
+          <w:sz w:val="26"/>
+          <w:szCs w:val="26"/>
+        </w:rPr>
+        <w:t>Cách thức giao tiếp thông điệp dễ dàng, đơn giả</w:t>
+      </w:r>
+      <w:r>
+        <w:rPr>
+          <w:rFonts w:ascii="Times New Roman" w:hAnsi="Times New Roman" w:cs="Times New Roman"/>
+          <w:sz w:val="26"/>
+          <w:szCs w:val="26"/>
+        </w:rPr>
+        <w:t>n.</w:t>
+      </w:r>
+    </w:p>
+    <w:p>
+      <w:pPr>
+        <w:pStyle w:val="ListParagraph"/>
+        <w:numPr>
+          <w:ilvl w:val="0"/>
+          <w:numId w:val="26"/>
+        </w:numPr>
+        <w:jc w:val="both"/>
+        <w:rPr>
+          <w:rFonts w:ascii="Times New Roman" w:hAnsi="Times New Roman" w:cs="Times New Roman"/>
+          <w:sz w:val="26"/>
+          <w:szCs w:val="26"/>
+        </w:rPr>
+      </w:pPr>
+      <w:r>
+        <w:rPr>
+          <w:rFonts w:ascii="Times New Roman" w:hAnsi="Times New Roman" w:cs="Times New Roman"/>
+          <w:sz w:val="26"/>
+          <w:szCs w:val="26"/>
+        </w:rPr>
+        <w:t>Một node tham gia vào mạng thì sẽ có thể liên lạc ngay tức thời với các node khác trong mạ</w:t>
+      </w:r>
+      <w:r>
+        <w:rPr>
+          <w:rFonts w:ascii="Times New Roman" w:hAnsi="Times New Roman" w:cs="Times New Roman"/>
+          <w:sz w:val="26"/>
+          <w:szCs w:val="26"/>
+        </w:rPr>
+        <w:t>ng vì Peer Node đã sao chép bảng định tuyến từ Bootstrap Node.</w:t>
+      </w:r>
+    </w:p>
+    <w:p>
+      <w:pPr>
+        <w:pStyle w:val="ListParagraph"/>
+        <w:numPr>
+          <w:ilvl w:val="0"/>
+          <w:numId w:val="26"/>
+        </w:numPr>
+        <w:jc w:val="both"/>
+        <w:rPr>
+          <w:rFonts w:ascii="Times New Roman" w:hAnsi="Times New Roman" w:cs="Times New Roman"/>
+          <w:sz w:val="26"/>
+          <w:szCs w:val="26"/>
+        </w:rPr>
+      </w:pPr>
+      <w:r>
+        <w:rPr>
+          <w:rFonts w:ascii="Times New Roman" w:hAnsi="Times New Roman" w:cs="Times New Roman"/>
+          <w:sz w:val="26"/>
+          <w:szCs w:val="26"/>
+        </w:rPr>
+        <w:t>Các tình trạng của mạng ngay lập tức được cập nhật tới các Peer Node thông qua Bootstrap Node</w:t>
+      </w:r>
+      <w:r>
+        <w:rPr>
+          <w:rFonts w:ascii="Times New Roman" w:hAnsi="Times New Roman" w:cs="Times New Roman"/>
+          <w:sz w:val="26"/>
+          <w:szCs w:val="26"/>
+        </w:rPr>
+        <w:t xml:space="preserve"> nên Peer Node luôn luôn biết được tình trạng mạng hiệ</w:t>
+      </w:r>
+      <w:r>
+        <w:rPr>
+          <w:rFonts w:ascii="Times New Roman" w:hAnsi="Times New Roman" w:cs="Times New Roman"/>
+          <w:sz w:val="26"/>
+          <w:szCs w:val="26"/>
+        </w:rPr>
+        <w:t>n thời.</w:t>
       </w:r>
     </w:p>
     <w:p>
@@ -4374,7 +6463,185 @@
           <w:szCs w:val="26"/>
           <w:u w:val="single"/>
         </w:rPr>
+        <w:t>Nhược điểm:</w:t>
+      </w:r>
+    </w:p>
+    <w:p>
+      <w:pPr>
+        <w:pStyle w:val="ListParagraph"/>
+        <w:numPr>
+          <w:ilvl w:val="0"/>
+          <w:numId w:val="27"/>
+        </w:numPr>
+        <w:jc w:val="both"/>
+        <w:rPr>
+          <w:rFonts w:ascii="Times New Roman" w:hAnsi="Times New Roman" w:cs="Times New Roman"/>
+          <w:i/>
+          <w:sz w:val="26"/>
+          <w:szCs w:val="26"/>
+          <w:u w:val="single"/>
+        </w:rPr>
+      </w:pPr>
+      <w:r>
+        <w:rPr>
+          <w:rFonts w:ascii="Times New Roman" w:hAnsi="Times New Roman" w:cs="Times New Roman"/>
+          <w:sz w:val="26"/>
+          <w:szCs w:val="26"/>
+        </w:rPr>
+        <w:t>Vì phải sử dụng Bootstrap Node cho tác vụ quản lý mạng nên vẫn phải phụ thuộc vào Bootstrap Node.</w:t>
+      </w:r>
+      <w:r>
+        <w:rPr>
+          <w:rFonts w:ascii="Times New Roman" w:hAnsi="Times New Roman" w:cs="Times New Roman"/>
+          <w:sz w:val="26"/>
+          <w:szCs w:val="26"/>
+        </w:rPr>
+        <w:t xml:space="preserve"> Nếu Bootstrap Node không hoạt động hoặc hoạt động không ổn định thì mạng sẽ bị ảnh hưởng theo.</w:t>
+      </w:r>
+    </w:p>
+    <w:p>
+      <w:pPr>
+        <w:pStyle w:val="ListParagraph"/>
+        <w:numPr>
+          <w:ilvl w:val="0"/>
+          <w:numId w:val="27"/>
+        </w:numPr>
+        <w:jc w:val="both"/>
+        <w:rPr>
+          <w:rFonts w:ascii="Times New Roman" w:hAnsi="Times New Roman" w:cs="Times New Roman"/>
+          <w:i/>
+          <w:sz w:val="26"/>
+          <w:szCs w:val="26"/>
+          <w:u w:val="single"/>
+        </w:rPr>
+      </w:pPr>
+      <w:r>
+        <w:rPr>
+          <w:rFonts w:ascii="Times New Roman" w:hAnsi="Times New Roman" w:cs="Times New Roman"/>
+          <w:sz w:val="26"/>
+          <w:szCs w:val="26"/>
+        </w:rPr>
+        <w:lastRenderedPageBreak/>
+        <w:t>Khi mạng trở nên lớn với nhiều Peer Node tham gia hơn thì cơ chế sử dụng bảng định tuyến và update bảng định tuyến không khả thi vì công việc này chiếm rất nhiều tài nguyên xử lý cũng như băng thông của mạng.</w:t>
+      </w:r>
+    </w:p>
+    <w:p>
+      <w:pPr>
+        <w:pStyle w:val="ListParagraph"/>
+        <w:numPr>
+          <w:ilvl w:val="0"/>
+          <w:numId w:val="15"/>
+        </w:numPr>
+        <w:jc w:val="both"/>
+        <w:rPr>
+          <w:rFonts w:ascii="Times New Roman" w:hAnsi="Times New Roman" w:cs="Times New Roman"/>
+          <w:i/>
+          <w:sz w:val="26"/>
+          <w:szCs w:val="26"/>
+          <w:u w:val="single"/>
+        </w:rPr>
+      </w:pPr>
+      <w:r>
+        <w:rPr>
+          <w:rFonts w:ascii="Times New Roman" w:hAnsi="Times New Roman" w:cs="Times New Roman"/>
+          <w:i/>
+          <w:sz w:val="26"/>
+          <w:szCs w:val="26"/>
+          <w:u w:val="single"/>
+        </w:rPr>
         <w:t>Hướng phát triển và cách khắc phục:</w:t>
+      </w:r>
+    </w:p>
+    <w:p>
+      <w:pPr>
+        <w:pStyle w:val="ListParagraph"/>
+        <w:numPr>
+          <w:ilvl w:val="0"/>
+          <w:numId w:val="28"/>
+        </w:numPr>
+        <w:jc w:val="both"/>
+        <w:rPr>
+          <w:rFonts w:ascii="Times New Roman" w:hAnsi="Times New Roman" w:cs="Times New Roman"/>
+          <w:i/>
+          <w:sz w:val="26"/>
+          <w:szCs w:val="26"/>
+          <w:u w:val="single"/>
+        </w:rPr>
+      </w:pPr>
+      <w:r>
+        <w:rPr>
+          <w:rFonts w:ascii="Times New Roman" w:hAnsi="Times New Roman" w:cs="Times New Roman"/>
+          <w:sz w:val="26"/>
+          <w:szCs w:val="26"/>
+        </w:rPr>
+        <w:t>Để giải quyết vấn đề không phụ thuộc vào Bootstrap Node nữa, mạng sẽ phát triển thành mạng p2p đúng nghĩa, nghĩa là không có nút xử lý trung tâm nữa. Thay vào đó các Peer Node đều có khả năng tự định tuyế</w:t>
+      </w:r>
+      <w:r>
+        <w:rPr>
+          <w:rFonts w:ascii="Times New Roman" w:hAnsi="Times New Roman" w:cs="Times New Roman"/>
+          <w:sz w:val="26"/>
+          <w:szCs w:val="26"/>
+        </w:rPr>
+        <w:t>n.</w:t>
+      </w:r>
+    </w:p>
+    <w:p>
+      <w:pPr>
+        <w:pStyle w:val="ListParagraph"/>
+        <w:numPr>
+          <w:ilvl w:val="0"/>
+          <w:numId w:val="28"/>
+        </w:numPr>
+        <w:jc w:val="both"/>
+        <w:rPr>
+          <w:rFonts w:ascii="Times New Roman" w:hAnsi="Times New Roman" w:cs="Times New Roman"/>
+          <w:i/>
+          <w:sz w:val="26"/>
+          <w:szCs w:val="26"/>
+          <w:u w:val="single"/>
+        </w:rPr>
+      </w:pPr>
+      <w:r>
+        <w:rPr>
+          <w:rFonts w:ascii="Times New Roman" w:hAnsi="Times New Roman" w:cs="Times New Roman"/>
+          <w:sz w:val="26"/>
+          <w:szCs w:val="26"/>
+        </w:rPr>
+        <w:t xml:space="preserve">Để thực thi mô hình này mô hình sẽ phát triển và sử dụng kỹ thuật </w:t>
+      </w:r>
+      <w:r>
+        <w:rPr>
+          <w:rFonts w:ascii="Times New Roman" w:hAnsi="Times New Roman" w:cs="Times New Roman"/>
+          <w:sz w:val="26"/>
+          <w:szCs w:val="26"/>
+        </w:rPr>
+        <w:t>distributed hash table (DHT)</w:t>
+      </w:r>
+      <w:r>
+        <w:rPr>
+          <w:rFonts w:ascii="Times New Roman" w:hAnsi="Times New Roman" w:cs="Times New Roman"/>
+          <w:sz w:val="26"/>
+          <w:szCs w:val="26"/>
+        </w:rPr>
+        <w:t xml:space="preserve">. </w:t>
+      </w:r>
+      <w:bookmarkStart w:id="0" w:name="_GoBack"/>
+      <w:bookmarkEnd w:id="0"/>
+      <w:r>
+        <w:rPr>
+          <w:rFonts w:ascii="Times New Roman" w:hAnsi="Times New Roman" w:cs="Times New Roman"/>
+          <w:sz w:val="26"/>
+          <w:szCs w:val="26"/>
+        </w:rPr>
+        <w:t>Với mô hình này, các Peer Node sẽ có khả năng tự định tuyến và mỗi tác vụ sẽ sử dụng tài nguyên mạng thấ</w:t>
+      </w:r>
+      <w:r>
+        <w:rPr>
+          <w:rFonts w:ascii="Times New Roman" w:hAnsi="Times New Roman" w:cs="Times New Roman"/>
+          <w:sz w:val="26"/>
+          <w:szCs w:val="26"/>
+        </w:rPr>
+        <w:t>p hơn.</w:t>
       </w:r>
     </w:p>
     <w:sectPr>
@@ -4529,6 +6796,119 @@
     </w:lvl>
   </w:abstractNum>
   <w:abstractNum w:abstractNumId="1">
+    <w:nsid w:val="03FB63AB"/>
+    <w:multiLevelType w:val="hybridMultilevel"/>
+    <w:tmpl w:val="EA323630"/>
+    <w:lvl w:ilvl="0" w:tplc="04090003">
+      <w:start w:val="1"/>
+      <w:numFmt w:val="bullet"/>
+      <w:lvlText w:val="o"/>
+      <w:lvlJc w:val="left"/>
+      <w:pPr>
+        <w:ind w:left="2520" w:hanging="360"/>
+      </w:pPr>
+      <w:rPr>
+        <w:rFonts w:ascii="Courier New" w:hAnsi="Courier New" w:cs="Courier New" w:hint="default"/>
+      </w:rPr>
+    </w:lvl>
+    <w:lvl w:ilvl="1" w:tplc="04090003" w:tentative="1">
+      <w:start w:val="1"/>
+      <w:numFmt w:val="bullet"/>
+      <w:lvlText w:val="o"/>
+      <w:lvlJc w:val="left"/>
+      <w:pPr>
+        <w:ind w:left="3240" w:hanging="360"/>
+      </w:pPr>
+      <w:rPr>
+        <w:rFonts w:ascii="Courier New" w:hAnsi="Courier New" w:cs="Courier New" w:hint="default"/>
+      </w:rPr>
+    </w:lvl>
+    <w:lvl w:ilvl="2" w:tplc="04090005" w:tentative="1">
+      <w:start w:val="1"/>
+      <w:numFmt w:val="bullet"/>
+      <w:lvlText w:val=""/>
+      <w:lvlJc w:val="left"/>
+      <w:pPr>
+        <w:ind w:left="3960" w:hanging="360"/>
+      </w:pPr>
+      <w:rPr>
+        <w:rFonts w:ascii="Wingdings" w:hAnsi="Wingdings" w:hint="default"/>
+      </w:rPr>
+    </w:lvl>
+    <w:lvl w:ilvl="3" w:tplc="04090001" w:tentative="1">
+      <w:start w:val="1"/>
+      <w:numFmt w:val="bullet"/>
+      <w:lvlText w:val=""/>
+      <w:lvlJc w:val="left"/>
+      <w:pPr>
+        <w:ind w:left="4680" w:hanging="360"/>
+      </w:pPr>
+      <w:rPr>
+        <w:rFonts w:ascii="Symbol" w:hAnsi="Symbol" w:hint="default"/>
+      </w:rPr>
+    </w:lvl>
+    <w:lvl w:ilvl="4" w:tplc="04090003" w:tentative="1">
+      <w:start w:val="1"/>
+      <w:numFmt w:val="bullet"/>
+      <w:lvlText w:val="o"/>
+      <w:lvlJc w:val="left"/>
+      <w:pPr>
+        <w:ind w:left="5400" w:hanging="360"/>
+      </w:pPr>
+      <w:rPr>
+        <w:rFonts w:ascii="Courier New" w:hAnsi="Courier New" w:cs="Courier New" w:hint="default"/>
+      </w:rPr>
+    </w:lvl>
+    <w:lvl w:ilvl="5" w:tplc="04090005" w:tentative="1">
+      <w:start w:val="1"/>
+      <w:numFmt w:val="bullet"/>
+      <w:lvlText w:val=""/>
+      <w:lvlJc w:val="left"/>
+      <w:pPr>
+        <w:ind w:left="6120" w:hanging="360"/>
+      </w:pPr>
+      <w:rPr>
+        <w:rFonts w:ascii="Wingdings" w:hAnsi="Wingdings" w:hint="default"/>
+      </w:rPr>
+    </w:lvl>
+    <w:lvl w:ilvl="6" w:tplc="04090001" w:tentative="1">
+      <w:start w:val="1"/>
+      <w:numFmt w:val="bullet"/>
+      <w:lvlText w:val=""/>
+      <w:lvlJc w:val="left"/>
+      <w:pPr>
+        <w:ind w:left="6840" w:hanging="360"/>
+      </w:pPr>
+      <w:rPr>
+        <w:rFonts w:ascii="Symbol" w:hAnsi="Symbol" w:hint="default"/>
+      </w:rPr>
+    </w:lvl>
+    <w:lvl w:ilvl="7" w:tplc="04090003" w:tentative="1">
+      <w:start w:val="1"/>
+      <w:numFmt w:val="bullet"/>
+      <w:lvlText w:val="o"/>
+      <w:lvlJc w:val="left"/>
+      <w:pPr>
+        <w:ind w:left="7560" w:hanging="360"/>
+      </w:pPr>
+      <w:rPr>
+        <w:rFonts w:ascii="Courier New" w:hAnsi="Courier New" w:cs="Courier New" w:hint="default"/>
+      </w:rPr>
+    </w:lvl>
+    <w:lvl w:ilvl="8" w:tplc="04090005" w:tentative="1">
+      <w:start w:val="1"/>
+      <w:numFmt w:val="bullet"/>
+      <w:lvlText w:val=""/>
+      <w:lvlJc w:val="left"/>
+      <w:pPr>
+        <w:ind w:left="8280" w:hanging="360"/>
+      </w:pPr>
+      <w:rPr>
+        <w:rFonts w:ascii="Wingdings" w:hAnsi="Wingdings" w:hint="default"/>
+      </w:rPr>
+    </w:lvl>
+  </w:abstractNum>
+  <w:abstractNum w:abstractNumId="2">
     <w:nsid w:val="0696595C"/>
     <w:multiLevelType w:val="hybridMultilevel"/>
     <w:tmpl w:val="FCFE32BC"/>
@@ -4641,7 +7021,7 @@
       </w:rPr>
     </w:lvl>
   </w:abstractNum>
-  <w:abstractNum w:abstractNumId="2">
+  <w:abstractNum w:abstractNumId="3">
     <w:nsid w:val="09647525"/>
     <w:multiLevelType w:val="hybridMultilevel"/>
     <w:tmpl w:val="786EB1EC"/>
@@ -4730,7 +7110,7 @@
       </w:pPr>
     </w:lvl>
   </w:abstractNum>
-  <w:abstractNum w:abstractNumId="3">
+  <w:abstractNum w:abstractNumId="4">
     <w:nsid w:val="18D54E95"/>
     <w:multiLevelType w:val="hybridMultilevel"/>
     <w:tmpl w:val="D4F0A52E"/>
@@ -4843,7 +7223,7 @@
       </w:rPr>
     </w:lvl>
   </w:abstractNum>
-  <w:abstractNum w:abstractNumId="4">
+  <w:abstractNum w:abstractNumId="5">
     <w:nsid w:val="1A7F4200"/>
     <w:multiLevelType w:val="hybridMultilevel"/>
     <w:tmpl w:val="E826BC5E"/>
@@ -4956,7 +7336,7 @@
       </w:rPr>
     </w:lvl>
   </w:abstractNum>
-  <w:abstractNum w:abstractNumId="5">
+  <w:abstractNum w:abstractNumId="6">
     <w:nsid w:val="25863F78"/>
     <w:multiLevelType w:val="hybridMultilevel"/>
     <w:tmpl w:val="1604E0FE"/>
@@ -5069,7 +7449,7 @@
       </w:rPr>
     </w:lvl>
   </w:abstractNum>
-  <w:abstractNum w:abstractNumId="6">
+  <w:abstractNum w:abstractNumId="7">
     <w:nsid w:val="25C81906"/>
     <w:multiLevelType w:val="hybridMultilevel"/>
     <w:tmpl w:val="A178DF96"/>
@@ -5158,11 +7538,237 @@
       </w:pPr>
     </w:lvl>
   </w:abstractNum>
-  <w:abstractNum w:abstractNumId="7">
+  <w:abstractNum w:abstractNumId="8">
+    <w:nsid w:val="2E373439"/>
+    <w:multiLevelType w:val="hybridMultilevel"/>
+    <w:tmpl w:val="E132EF98"/>
+    <w:lvl w:ilvl="0" w:tplc="04090003">
+      <w:start w:val="1"/>
+      <w:numFmt w:val="bullet"/>
+      <w:lvlText w:val="o"/>
+      <w:lvlJc w:val="left"/>
+      <w:pPr>
+        <w:ind w:left="2520" w:hanging="360"/>
+      </w:pPr>
+      <w:rPr>
+        <w:rFonts w:ascii="Courier New" w:hAnsi="Courier New" w:cs="Courier New" w:hint="default"/>
+      </w:rPr>
+    </w:lvl>
+    <w:lvl w:ilvl="1" w:tplc="04090003" w:tentative="1">
+      <w:start w:val="1"/>
+      <w:numFmt w:val="bullet"/>
+      <w:lvlText w:val="o"/>
+      <w:lvlJc w:val="left"/>
+      <w:pPr>
+        <w:ind w:left="3240" w:hanging="360"/>
+      </w:pPr>
+      <w:rPr>
+        <w:rFonts w:ascii="Courier New" w:hAnsi="Courier New" w:cs="Courier New" w:hint="default"/>
+      </w:rPr>
+    </w:lvl>
+    <w:lvl w:ilvl="2" w:tplc="04090005" w:tentative="1">
+      <w:start w:val="1"/>
+      <w:numFmt w:val="bullet"/>
+      <w:lvlText w:val=""/>
+      <w:lvlJc w:val="left"/>
+      <w:pPr>
+        <w:ind w:left="3960" w:hanging="360"/>
+      </w:pPr>
+      <w:rPr>
+        <w:rFonts w:ascii="Wingdings" w:hAnsi="Wingdings" w:hint="default"/>
+      </w:rPr>
+    </w:lvl>
+    <w:lvl w:ilvl="3" w:tplc="04090001" w:tentative="1">
+      <w:start w:val="1"/>
+      <w:numFmt w:val="bullet"/>
+      <w:lvlText w:val=""/>
+      <w:lvlJc w:val="left"/>
+      <w:pPr>
+        <w:ind w:left="4680" w:hanging="360"/>
+      </w:pPr>
+      <w:rPr>
+        <w:rFonts w:ascii="Symbol" w:hAnsi="Symbol" w:hint="default"/>
+      </w:rPr>
+    </w:lvl>
+    <w:lvl w:ilvl="4" w:tplc="04090003" w:tentative="1">
+      <w:start w:val="1"/>
+      <w:numFmt w:val="bullet"/>
+      <w:lvlText w:val="o"/>
+      <w:lvlJc w:val="left"/>
+      <w:pPr>
+        <w:ind w:left="5400" w:hanging="360"/>
+      </w:pPr>
+      <w:rPr>
+        <w:rFonts w:ascii="Courier New" w:hAnsi="Courier New" w:cs="Courier New" w:hint="default"/>
+      </w:rPr>
+    </w:lvl>
+    <w:lvl w:ilvl="5" w:tplc="04090005" w:tentative="1">
+      <w:start w:val="1"/>
+      <w:numFmt w:val="bullet"/>
+      <w:lvlText w:val=""/>
+      <w:lvlJc w:val="left"/>
+      <w:pPr>
+        <w:ind w:left="6120" w:hanging="360"/>
+      </w:pPr>
+      <w:rPr>
+        <w:rFonts w:ascii="Wingdings" w:hAnsi="Wingdings" w:hint="default"/>
+      </w:rPr>
+    </w:lvl>
+    <w:lvl w:ilvl="6" w:tplc="04090001" w:tentative="1">
+      <w:start w:val="1"/>
+      <w:numFmt w:val="bullet"/>
+      <w:lvlText w:val=""/>
+      <w:lvlJc w:val="left"/>
+      <w:pPr>
+        <w:ind w:left="6840" w:hanging="360"/>
+      </w:pPr>
+      <w:rPr>
+        <w:rFonts w:ascii="Symbol" w:hAnsi="Symbol" w:hint="default"/>
+      </w:rPr>
+    </w:lvl>
+    <w:lvl w:ilvl="7" w:tplc="04090003" w:tentative="1">
+      <w:start w:val="1"/>
+      <w:numFmt w:val="bullet"/>
+      <w:lvlText w:val="o"/>
+      <w:lvlJc w:val="left"/>
+      <w:pPr>
+        <w:ind w:left="7560" w:hanging="360"/>
+      </w:pPr>
+      <w:rPr>
+        <w:rFonts w:ascii="Courier New" w:hAnsi="Courier New" w:cs="Courier New" w:hint="default"/>
+      </w:rPr>
+    </w:lvl>
+    <w:lvl w:ilvl="8" w:tplc="04090005" w:tentative="1">
+      <w:start w:val="1"/>
+      <w:numFmt w:val="bullet"/>
+      <w:lvlText w:val=""/>
+      <w:lvlJc w:val="left"/>
+      <w:pPr>
+        <w:ind w:left="8280" w:hanging="360"/>
+      </w:pPr>
+      <w:rPr>
+        <w:rFonts w:ascii="Wingdings" w:hAnsi="Wingdings" w:hint="default"/>
+      </w:rPr>
+    </w:lvl>
+  </w:abstractNum>
+  <w:abstractNum w:abstractNumId="9">
+    <w:nsid w:val="300D2BF5"/>
+    <w:multiLevelType w:val="hybridMultilevel"/>
+    <w:tmpl w:val="1108E1EC"/>
+    <w:lvl w:ilvl="0" w:tplc="04090003">
+      <w:start w:val="1"/>
+      <w:numFmt w:val="bullet"/>
+      <w:lvlText w:val="o"/>
+      <w:lvlJc w:val="left"/>
+      <w:pPr>
+        <w:ind w:left="2520" w:hanging="360"/>
+      </w:pPr>
+      <w:rPr>
+        <w:rFonts w:ascii="Courier New" w:hAnsi="Courier New" w:cs="Courier New" w:hint="default"/>
+      </w:rPr>
+    </w:lvl>
+    <w:lvl w:ilvl="1" w:tplc="04090003" w:tentative="1">
+      <w:start w:val="1"/>
+      <w:numFmt w:val="bullet"/>
+      <w:lvlText w:val="o"/>
+      <w:lvlJc w:val="left"/>
+      <w:pPr>
+        <w:ind w:left="3240" w:hanging="360"/>
+      </w:pPr>
+      <w:rPr>
+        <w:rFonts w:ascii="Courier New" w:hAnsi="Courier New" w:cs="Courier New" w:hint="default"/>
+      </w:rPr>
+    </w:lvl>
+    <w:lvl w:ilvl="2" w:tplc="04090005" w:tentative="1">
+      <w:start w:val="1"/>
+      <w:numFmt w:val="bullet"/>
+      <w:lvlText w:val=""/>
+      <w:lvlJc w:val="left"/>
+      <w:pPr>
+        <w:ind w:left="3960" w:hanging="360"/>
+      </w:pPr>
+      <w:rPr>
+        <w:rFonts w:ascii="Wingdings" w:hAnsi="Wingdings" w:hint="default"/>
+      </w:rPr>
+    </w:lvl>
+    <w:lvl w:ilvl="3" w:tplc="04090001" w:tentative="1">
+      <w:start w:val="1"/>
+      <w:numFmt w:val="bullet"/>
+      <w:lvlText w:val=""/>
+      <w:lvlJc w:val="left"/>
+      <w:pPr>
+        <w:ind w:left="4680" w:hanging="360"/>
+      </w:pPr>
+      <w:rPr>
+        <w:rFonts w:ascii="Symbol" w:hAnsi="Symbol" w:hint="default"/>
+      </w:rPr>
+    </w:lvl>
+    <w:lvl w:ilvl="4" w:tplc="04090003" w:tentative="1">
+      <w:start w:val="1"/>
+      <w:numFmt w:val="bullet"/>
+      <w:lvlText w:val="o"/>
+      <w:lvlJc w:val="left"/>
+      <w:pPr>
+        <w:ind w:left="5400" w:hanging="360"/>
+      </w:pPr>
+      <w:rPr>
+        <w:rFonts w:ascii="Courier New" w:hAnsi="Courier New" w:cs="Courier New" w:hint="default"/>
+      </w:rPr>
+    </w:lvl>
+    <w:lvl w:ilvl="5" w:tplc="04090005" w:tentative="1">
+      <w:start w:val="1"/>
+      <w:numFmt w:val="bullet"/>
+      <w:lvlText w:val=""/>
+      <w:lvlJc w:val="left"/>
+      <w:pPr>
+        <w:ind w:left="6120" w:hanging="360"/>
+      </w:pPr>
+      <w:rPr>
+        <w:rFonts w:ascii="Wingdings" w:hAnsi="Wingdings" w:hint="default"/>
+      </w:rPr>
+    </w:lvl>
+    <w:lvl w:ilvl="6" w:tplc="04090001" w:tentative="1">
+      <w:start w:val="1"/>
+      <w:numFmt w:val="bullet"/>
+      <w:lvlText w:val=""/>
+      <w:lvlJc w:val="left"/>
+      <w:pPr>
+        <w:ind w:left="6840" w:hanging="360"/>
+      </w:pPr>
+      <w:rPr>
+        <w:rFonts w:ascii="Symbol" w:hAnsi="Symbol" w:hint="default"/>
+      </w:rPr>
+    </w:lvl>
+    <w:lvl w:ilvl="7" w:tplc="04090003" w:tentative="1">
+      <w:start w:val="1"/>
+      <w:numFmt w:val="bullet"/>
+      <w:lvlText w:val="o"/>
+      <w:lvlJc w:val="left"/>
+      <w:pPr>
+        <w:ind w:left="7560" w:hanging="360"/>
+      </w:pPr>
+      <w:rPr>
+        <w:rFonts w:ascii="Courier New" w:hAnsi="Courier New" w:cs="Courier New" w:hint="default"/>
+      </w:rPr>
+    </w:lvl>
+    <w:lvl w:ilvl="8" w:tplc="04090005" w:tentative="1">
+      <w:start w:val="1"/>
+      <w:numFmt w:val="bullet"/>
+      <w:lvlText w:val=""/>
+      <w:lvlJc w:val="left"/>
+      <w:pPr>
+        <w:ind w:left="8280" w:hanging="360"/>
+      </w:pPr>
+      <w:rPr>
+        <w:rFonts w:ascii="Wingdings" w:hAnsi="Wingdings" w:hint="default"/>
+      </w:rPr>
+    </w:lvl>
+  </w:abstractNum>
+  <w:abstractNum w:abstractNumId="10">
     <w:nsid w:val="313A2B7B"/>
     <w:multiLevelType w:val="hybridMultilevel"/>
-    <w:tmpl w:val="6A4094EC"/>
-    <w:lvl w:ilvl="0" w:tplc="48344312">
+    <w:tmpl w:val="FC8636A6"/>
+    <w:lvl w:ilvl="0" w:tplc="D806F6D4">
       <w:start w:val="1"/>
       <w:numFmt w:val="lowerLetter"/>
       <w:lvlText w:val="%1."/>
@@ -5172,16 +7778,20 @@
       </w:pPr>
       <w:rPr>
         <w:rFonts w:hint="default"/>
-      </w:rPr>
-    </w:lvl>
-    <w:lvl w:ilvl="1" w:tplc="04090019" w:tentative="1">
-      <w:start w:val="1"/>
-      <w:numFmt w:val="lowerLetter"/>
-      <w:lvlText w:val="%2."/>
+        <w:i/>
+      </w:rPr>
+    </w:lvl>
+    <w:lvl w:ilvl="1" w:tplc="04090003">
+      <w:start w:val="1"/>
+      <w:numFmt w:val="bullet"/>
+      <w:lvlText w:val="o"/>
       <w:lvlJc w:val="left"/>
       <w:pPr>
         <w:ind w:left="2520" w:hanging="360"/>
       </w:pPr>
+      <w:rPr>
+        <w:rFonts w:ascii="Courier New" w:hAnsi="Courier New" w:cs="Courier New" w:hint="default"/>
+      </w:rPr>
     </w:lvl>
     <w:lvl w:ilvl="2" w:tplc="0409001B" w:tentative="1">
       <w:start w:val="1"/>
@@ -5247,7 +7857,7 @@
       </w:pPr>
     </w:lvl>
   </w:abstractNum>
-  <w:abstractNum w:abstractNumId="8">
+  <w:abstractNum w:abstractNumId="11">
     <w:nsid w:val="335045C8"/>
     <w:multiLevelType w:val="hybridMultilevel"/>
     <w:tmpl w:val="D8C80E84"/>
@@ -5336,7 +7946,120 @@
       </w:pPr>
     </w:lvl>
   </w:abstractNum>
-  <w:abstractNum w:abstractNumId="9">
+  <w:abstractNum w:abstractNumId="12">
+    <w:nsid w:val="36A06400"/>
+    <w:multiLevelType w:val="hybridMultilevel"/>
+    <w:tmpl w:val="50C87D7A"/>
+    <w:lvl w:ilvl="0" w:tplc="04090003">
+      <w:start w:val="1"/>
+      <w:numFmt w:val="bullet"/>
+      <w:lvlText w:val="o"/>
+      <w:lvlJc w:val="left"/>
+      <w:pPr>
+        <w:ind w:left="2520" w:hanging="360"/>
+      </w:pPr>
+      <w:rPr>
+        <w:rFonts w:ascii="Courier New" w:hAnsi="Courier New" w:cs="Courier New" w:hint="default"/>
+      </w:rPr>
+    </w:lvl>
+    <w:lvl w:ilvl="1" w:tplc="04090003" w:tentative="1">
+      <w:start w:val="1"/>
+      <w:numFmt w:val="bullet"/>
+      <w:lvlText w:val="o"/>
+      <w:lvlJc w:val="left"/>
+      <w:pPr>
+        <w:ind w:left="3240" w:hanging="360"/>
+      </w:pPr>
+      <w:rPr>
+        <w:rFonts w:ascii="Courier New" w:hAnsi="Courier New" w:cs="Courier New" w:hint="default"/>
+      </w:rPr>
+    </w:lvl>
+    <w:lvl w:ilvl="2" w:tplc="04090005" w:tentative="1">
+      <w:start w:val="1"/>
+      <w:numFmt w:val="bullet"/>
+      <w:lvlText w:val=""/>
+      <w:lvlJc w:val="left"/>
+      <w:pPr>
+        <w:ind w:left="3960" w:hanging="360"/>
+      </w:pPr>
+      <w:rPr>
+        <w:rFonts w:ascii="Wingdings" w:hAnsi="Wingdings" w:hint="default"/>
+      </w:rPr>
+    </w:lvl>
+    <w:lvl w:ilvl="3" w:tplc="04090001" w:tentative="1">
+      <w:start w:val="1"/>
+      <w:numFmt w:val="bullet"/>
+      <w:lvlText w:val=""/>
+      <w:lvlJc w:val="left"/>
+      <w:pPr>
+        <w:ind w:left="4680" w:hanging="360"/>
+      </w:pPr>
+      <w:rPr>
+        <w:rFonts w:ascii="Symbol" w:hAnsi="Symbol" w:hint="default"/>
+      </w:rPr>
+    </w:lvl>
+    <w:lvl w:ilvl="4" w:tplc="04090003" w:tentative="1">
+      <w:start w:val="1"/>
+      <w:numFmt w:val="bullet"/>
+      <w:lvlText w:val="o"/>
+      <w:lvlJc w:val="left"/>
+      <w:pPr>
+        <w:ind w:left="5400" w:hanging="360"/>
+      </w:pPr>
+      <w:rPr>
+        <w:rFonts w:ascii="Courier New" w:hAnsi="Courier New" w:cs="Courier New" w:hint="default"/>
+      </w:rPr>
+    </w:lvl>
+    <w:lvl w:ilvl="5" w:tplc="04090005" w:tentative="1">
+      <w:start w:val="1"/>
+      <w:numFmt w:val="bullet"/>
+      <w:lvlText w:val=""/>
+      <w:lvlJc w:val="left"/>
+      <w:pPr>
+        <w:ind w:left="6120" w:hanging="360"/>
+      </w:pPr>
+      <w:rPr>
+        <w:rFonts w:ascii="Wingdings" w:hAnsi="Wingdings" w:hint="default"/>
+      </w:rPr>
+    </w:lvl>
+    <w:lvl w:ilvl="6" w:tplc="04090001" w:tentative="1">
+      <w:start w:val="1"/>
+      <w:numFmt w:val="bullet"/>
+      <w:lvlText w:val=""/>
+      <w:lvlJc w:val="left"/>
+      <w:pPr>
+        <w:ind w:left="6840" w:hanging="360"/>
+      </w:pPr>
+      <w:rPr>
+        <w:rFonts w:ascii="Symbol" w:hAnsi="Symbol" w:hint="default"/>
+      </w:rPr>
+    </w:lvl>
+    <w:lvl w:ilvl="7" w:tplc="04090003" w:tentative="1">
+      <w:start w:val="1"/>
+      <w:numFmt w:val="bullet"/>
+      <w:lvlText w:val="o"/>
+      <w:lvlJc w:val="left"/>
+      <w:pPr>
+        <w:ind w:left="7560" w:hanging="360"/>
+      </w:pPr>
+      <w:rPr>
+        <w:rFonts w:ascii="Courier New" w:hAnsi="Courier New" w:cs="Courier New" w:hint="default"/>
+      </w:rPr>
+    </w:lvl>
+    <w:lvl w:ilvl="8" w:tplc="04090005" w:tentative="1">
+      <w:start w:val="1"/>
+      <w:numFmt w:val="bullet"/>
+      <w:lvlText w:val=""/>
+      <w:lvlJc w:val="left"/>
+      <w:pPr>
+        <w:ind w:left="8280" w:hanging="360"/>
+      </w:pPr>
+      <w:rPr>
+        <w:rFonts w:ascii="Wingdings" w:hAnsi="Wingdings" w:hint="default"/>
+      </w:rPr>
+    </w:lvl>
+  </w:abstractNum>
+  <w:abstractNum w:abstractNumId="13">
     <w:nsid w:val="383B019E"/>
     <w:multiLevelType w:val="hybridMultilevel"/>
     <w:tmpl w:val="BC709AA6"/>
@@ -5449,7 +8172,7 @@
       </w:rPr>
     </w:lvl>
   </w:abstractNum>
-  <w:abstractNum w:abstractNumId="10">
+  <w:abstractNum w:abstractNumId="14">
     <w:nsid w:val="38640A2C"/>
     <w:multiLevelType w:val="hybridMultilevel"/>
     <w:tmpl w:val="F6862E20"/>
@@ -5562,7 +8285,7 @@
       </w:rPr>
     </w:lvl>
   </w:abstractNum>
-  <w:abstractNum w:abstractNumId="11">
+  <w:abstractNum w:abstractNumId="15">
     <w:nsid w:val="40AD5C42"/>
     <w:multiLevelType w:val="hybridMultilevel"/>
     <w:tmpl w:val="53CE6532"/>
@@ -5654,7 +8377,96 @@
       </w:pPr>
     </w:lvl>
   </w:abstractNum>
-  <w:abstractNum w:abstractNumId="12">
+  <w:abstractNum w:abstractNumId="16">
+    <w:nsid w:val="46555BDA"/>
+    <w:multiLevelType w:val="hybridMultilevel"/>
+    <w:tmpl w:val="1E46D5FA"/>
+    <w:lvl w:ilvl="0" w:tplc="579A3A7C">
+      <w:start w:val="1"/>
+      <w:numFmt w:val="lowerRoman"/>
+      <w:lvlText w:val="%1."/>
+      <w:lvlJc w:val="left"/>
+      <w:pPr>
+        <w:ind w:left="2880" w:hanging="720"/>
+      </w:pPr>
+      <w:rPr>
+        <w:rFonts w:hint="default"/>
+      </w:rPr>
+    </w:lvl>
+    <w:lvl w:ilvl="1" w:tplc="04090019" w:tentative="1">
+      <w:start w:val="1"/>
+      <w:numFmt w:val="lowerLetter"/>
+      <w:lvlText w:val="%2."/>
+      <w:lvlJc w:val="left"/>
+      <w:pPr>
+        <w:ind w:left="3240" w:hanging="360"/>
+      </w:pPr>
+    </w:lvl>
+    <w:lvl w:ilvl="2" w:tplc="0409001B" w:tentative="1">
+      <w:start w:val="1"/>
+      <w:numFmt w:val="lowerRoman"/>
+      <w:lvlText w:val="%3."/>
+      <w:lvlJc w:val="right"/>
+      <w:pPr>
+        <w:ind w:left="3960" w:hanging="180"/>
+      </w:pPr>
+    </w:lvl>
+    <w:lvl w:ilvl="3" w:tplc="0409000F" w:tentative="1">
+      <w:start w:val="1"/>
+      <w:numFmt w:val="decimal"/>
+      <w:lvlText w:val="%4."/>
+      <w:lvlJc w:val="left"/>
+      <w:pPr>
+        <w:ind w:left="4680" w:hanging="360"/>
+      </w:pPr>
+    </w:lvl>
+    <w:lvl w:ilvl="4" w:tplc="04090019" w:tentative="1">
+      <w:start w:val="1"/>
+      <w:numFmt w:val="lowerLetter"/>
+      <w:lvlText w:val="%5."/>
+      <w:lvlJc w:val="left"/>
+      <w:pPr>
+        <w:ind w:left="5400" w:hanging="360"/>
+      </w:pPr>
+    </w:lvl>
+    <w:lvl w:ilvl="5" w:tplc="0409001B" w:tentative="1">
+      <w:start w:val="1"/>
+      <w:numFmt w:val="lowerRoman"/>
+      <w:lvlText w:val="%6."/>
+      <w:lvlJc w:val="right"/>
+      <w:pPr>
+        <w:ind w:left="6120" w:hanging="180"/>
+      </w:pPr>
+    </w:lvl>
+    <w:lvl w:ilvl="6" w:tplc="0409000F" w:tentative="1">
+      <w:start w:val="1"/>
+      <w:numFmt w:val="decimal"/>
+      <w:lvlText w:val="%7."/>
+      <w:lvlJc w:val="left"/>
+      <w:pPr>
+        <w:ind w:left="6840" w:hanging="360"/>
+      </w:pPr>
+    </w:lvl>
+    <w:lvl w:ilvl="7" w:tplc="04090019" w:tentative="1">
+      <w:start w:val="1"/>
+      <w:numFmt w:val="lowerLetter"/>
+      <w:lvlText w:val="%8."/>
+      <w:lvlJc w:val="left"/>
+      <w:pPr>
+        <w:ind w:left="7560" w:hanging="360"/>
+      </w:pPr>
+    </w:lvl>
+    <w:lvl w:ilvl="8" w:tplc="0409001B" w:tentative="1">
+      <w:start w:val="1"/>
+      <w:numFmt w:val="lowerRoman"/>
+      <w:lvlText w:val="%9."/>
+      <w:lvlJc w:val="right"/>
+      <w:pPr>
+        <w:ind w:left="8280" w:hanging="180"/>
+      </w:pPr>
+    </w:lvl>
+  </w:abstractNum>
+  <w:abstractNum w:abstractNumId="17">
     <w:nsid w:val="4B930162"/>
     <w:multiLevelType w:val="hybridMultilevel"/>
     <w:tmpl w:val="B0845568"/>
@@ -5767,7 +8579,120 @@
       </w:rPr>
     </w:lvl>
   </w:abstractNum>
-  <w:abstractNum w:abstractNumId="13">
+  <w:abstractNum w:abstractNumId="18">
+    <w:nsid w:val="4F4833AF"/>
+    <w:multiLevelType w:val="hybridMultilevel"/>
+    <w:tmpl w:val="04D4AFAE"/>
+    <w:lvl w:ilvl="0" w:tplc="04090003">
+      <w:start w:val="1"/>
+      <w:numFmt w:val="bullet"/>
+      <w:lvlText w:val="o"/>
+      <w:lvlJc w:val="left"/>
+      <w:pPr>
+        <w:ind w:left="2520" w:hanging="360"/>
+      </w:pPr>
+      <w:rPr>
+        <w:rFonts w:ascii="Courier New" w:hAnsi="Courier New" w:cs="Courier New" w:hint="default"/>
+      </w:rPr>
+    </w:lvl>
+    <w:lvl w:ilvl="1" w:tplc="04090003" w:tentative="1">
+      <w:start w:val="1"/>
+      <w:numFmt w:val="bullet"/>
+      <w:lvlText w:val="o"/>
+      <w:lvlJc w:val="left"/>
+      <w:pPr>
+        <w:ind w:left="3240" w:hanging="360"/>
+      </w:pPr>
+      <w:rPr>
+        <w:rFonts w:ascii="Courier New" w:hAnsi="Courier New" w:cs="Courier New" w:hint="default"/>
+      </w:rPr>
+    </w:lvl>
+    <w:lvl w:ilvl="2" w:tplc="04090005" w:tentative="1">
+      <w:start w:val="1"/>
+      <w:numFmt w:val="bullet"/>
+      <w:lvlText w:val=""/>
+      <w:lvlJc w:val="left"/>
+      <w:pPr>
+        <w:ind w:left="3960" w:hanging="360"/>
+      </w:pPr>
+      <w:rPr>
+        <w:rFonts w:ascii="Wingdings" w:hAnsi="Wingdings" w:hint="default"/>
+      </w:rPr>
+    </w:lvl>
+    <w:lvl w:ilvl="3" w:tplc="04090001" w:tentative="1">
+      <w:start w:val="1"/>
+      <w:numFmt w:val="bullet"/>
+      <w:lvlText w:val=""/>
+      <w:lvlJc w:val="left"/>
+      <w:pPr>
+        <w:ind w:left="4680" w:hanging="360"/>
+      </w:pPr>
+      <w:rPr>
+        <w:rFonts w:ascii="Symbol" w:hAnsi="Symbol" w:hint="default"/>
+      </w:rPr>
+    </w:lvl>
+    <w:lvl w:ilvl="4" w:tplc="04090003" w:tentative="1">
+      <w:start w:val="1"/>
+      <w:numFmt w:val="bullet"/>
+      <w:lvlText w:val="o"/>
+      <w:lvlJc w:val="left"/>
+      <w:pPr>
+        <w:ind w:left="5400" w:hanging="360"/>
+      </w:pPr>
+      <w:rPr>
+        <w:rFonts w:ascii="Courier New" w:hAnsi="Courier New" w:cs="Courier New" w:hint="default"/>
+      </w:rPr>
+    </w:lvl>
+    <w:lvl w:ilvl="5" w:tplc="04090005" w:tentative="1">
+      <w:start w:val="1"/>
+      <w:numFmt w:val="bullet"/>
+      <w:lvlText w:val=""/>
+      <w:lvlJc w:val="left"/>
+      <w:pPr>
+        <w:ind w:left="6120" w:hanging="360"/>
+      </w:pPr>
+      <w:rPr>
+        <w:rFonts w:ascii="Wingdings" w:hAnsi="Wingdings" w:hint="default"/>
+      </w:rPr>
+    </w:lvl>
+    <w:lvl w:ilvl="6" w:tplc="04090001" w:tentative="1">
+      <w:start w:val="1"/>
+      <w:numFmt w:val="bullet"/>
+      <w:lvlText w:val=""/>
+      <w:lvlJc w:val="left"/>
+      <w:pPr>
+        <w:ind w:left="6840" w:hanging="360"/>
+      </w:pPr>
+      <w:rPr>
+        <w:rFonts w:ascii="Symbol" w:hAnsi="Symbol" w:hint="default"/>
+      </w:rPr>
+    </w:lvl>
+    <w:lvl w:ilvl="7" w:tplc="04090003" w:tentative="1">
+      <w:start w:val="1"/>
+      <w:numFmt w:val="bullet"/>
+      <w:lvlText w:val="o"/>
+      <w:lvlJc w:val="left"/>
+      <w:pPr>
+        <w:ind w:left="7560" w:hanging="360"/>
+      </w:pPr>
+      <w:rPr>
+        <w:rFonts w:ascii="Courier New" w:hAnsi="Courier New" w:cs="Courier New" w:hint="default"/>
+      </w:rPr>
+    </w:lvl>
+    <w:lvl w:ilvl="8" w:tplc="04090005" w:tentative="1">
+      <w:start w:val="1"/>
+      <w:numFmt w:val="bullet"/>
+      <w:lvlText w:val=""/>
+      <w:lvlJc w:val="left"/>
+      <w:pPr>
+        <w:ind w:left="8280" w:hanging="360"/>
+      </w:pPr>
+      <w:rPr>
+        <w:rFonts w:ascii="Wingdings" w:hAnsi="Wingdings" w:hint="default"/>
+      </w:rPr>
+    </w:lvl>
+  </w:abstractNum>
+  <w:abstractNum w:abstractNumId="19">
     <w:nsid w:val="536635F5"/>
     <w:multiLevelType w:val="hybridMultilevel"/>
     <w:tmpl w:val="D302A646"/>
@@ -5856,7 +8781,7 @@
       </w:pPr>
     </w:lvl>
   </w:abstractNum>
-  <w:abstractNum w:abstractNumId="14">
+  <w:abstractNum w:abstractNumId="20">
     <w:nsid w:val="536B7E73"/>
     <w:multiLevelType w:val="hybridMultilevel"/>
     <w:tmpl w:val="A0F684C2"/>
@@ -5969,7 +8894,7 @@
       </w:rPr>
     </w:lvl>
   </w:abstractNum>
-  <w:abstractNum w:abstractNumId="15">
+  <w:abstractNum w:abstractNumId="21">
     <w:nsid w:val="564C78BF"/>
     <w:multiLevelType w:val="hybridMultilevel"/>
     <w:tmpl w:val="2924967C"/>
@@ -6082,7 +9007,7 @@
       </w:rPr>
     </w:lvl>
   </w:abstractNum>
-  <w:abstractNum w:abstractNumId="16">
+  <w:abstractNum w:abstractNumId="22">
     <w:nsid w:val="5A7E6B6F"/>
     <w:multiLevelType w:val="hybridMultilevel"/>
     <w:tmpl w:val="04C0A494"/>
@@ -6195,7 +9120,7 @@
       </w:rPr>
     </w:lvl>
   </w:abstractNum>
-  <w:abstractNum w:abstractNumId="17">
+  <w:abstractNum w:abstractNumId="23">
     <w:nsid w:val="5E064E70"/>
     <w:multiLevelType w:val="hybridMultilevel"/>
     <w:tmpl w:val="1EAE619C"/>
@@ -6284,7 +9209,7 @@
       </w:pPr>
     </w:lvl>
   </w:abstractNum>
-  <w:abstractNum w:abstractNumId="18">
+  <w:abstractNum w:abstractNumId="24">
     <w:nsid w:val="5EAE0C87"/>
     <w:multiLevelType w:val="hybridMultilevel"/>
     <w:tmpl w:val="8B0A648A"/>
@@ -6376,7 +9301,7 @@
       </w:pPr>
     </w:lvl>
   </w:abstractNum>
-  <w:abstractNum w:abstractNumId="19">
+  <w:abstractNum w:abstractNumId="25">
     <w:nsid w:val="662C7C32"/>
     <w:multiLevelType w:val="hybridMultilevel"/>
     <w:tmpl w:val="89F0294A"/>
@@ -6489,7 +9414,7 @@
       </w:rPr>
     </w:lvl>
   </w:abstractNum>
-  <w:abstractNum w:abstractNumId="20">
+  <w:abstractNum w:abstractNumId="26">
     <w:nsid w:val="7D475927"/>
     <w:multiLevelType w:val="hybridMultilevel"/>
     <w:tmpl w:val="0E763B1A"/>
@@ -6602,7 +9527,7 @@
       </w:rPr>
     </w:lvl>
   </w:abstractNum>
-  <w:abstractNum w:abstractNumId="21">
+  <w:abstractNum w:abstractNumId="27">
     <w:nsid w:val="7F734260"/>
     <w:multiLevelType w:val="hybridMultilevel"/>
     <w:tmpl w:val="B900D4F8"/>
@@ -6698,70 +9623,88 @@
     </w:lvl>
   </w:abstractNum>
   <w:num w:numId="1">
-    <w:abstractNumId w:val="8"/>
+    <w:abstractNumId w:val="11"/>
   </w:num>
   <w:num w:numId="2">
+    <w:abstractNumId w:val="3"/>
+  </w:num>
+  <w:num w:numId="3">
     <w:abstractNumId w:val="2"/>
   </w:num>
-  <w:num w:numId="3">
-    <w:abstractNumId w:val="1"/>
+  <w:num w:numId="4">
+    <w:abstractNumId w:val="21"/>
   </w:num>
-  <w:num w:numId="4">
+  <w:num w:numId="5">
+    <w:abstractNumId w:val="13"/>
+  </w:num>
+  <w:num w:numId="6">
+    <w:abstractNumId w:val="4"/>
+  </w:num>
+  <w:num w:numId="7">
+    <w:abstractNumId w:val="23"/>
+  </w:num>
+  <w:num w:numId="8">
     <w:abstractNumId w:val="15"/>
   </w:num>
-  <w:num w:numId="5">
-    <w:abstractNumId w:val="9"/>
-  </w:num>
-  <w:num w:numId="6">
-    <w:abstractNumId w:val="3"/>
-  </w:num>
-  <w:num w:numId="7">
-    <w:abstractNumId w:val="17"/>
-  </w:num>
-  <w:num w:numId="8">
-    <w:abstractNumId w:val="11"/>
-  </w:num>
   <w:num w:numId="9">
-    <w:abstractNumId w:val="6"/>
+    <w:abstractNumId w:val="7"/>
   </w:num>
   <w:num w:numId="10">
-    <w:abstractNumId w:val="10"/>
+    <w:abstractNumId w:val="14"/>
   </w:num>
   <w:num w:numId="11">
-    <w:abstractNumId w:val="20"/>
+    <w:abstractNumId w:val="26"/>
   </w:num>
   <w:num w:numId="12">
-    <w:abstractNumId w:val="21"/>
+    <w:abstractNumId w:val="27"/>
   </w:num>
   <w:num w:numId="13">
-    <w:abstractNumId w:val="18"/>
+    <w:abstractNumId w:val="24"/>
   </w:num>
   <w:num w:numId="14">
-    <w:abstractNumId w:val="4"/>
+    <w:abstractNumId w:val="5"/>
   </w:num>
   <w:num w:numId="15">
     <w:abstractNumId w:val="0"/>
   </w:num>
   <w:num w:numId="16">
-    <w:abstractNumId w:val="14"/>
+    <w:abstractNumId w:val="20"/>
   </w:num>
   <w:num w:numId="17">
-    <w:abstractNumId w:val="5"/>
+    <w:abstractNumId w:val="6"/>
   </w:num>
   <w:num w:numId="18">
-    <w:abstractNumId w:val="7"/>
+    <w:abstractNumId w:val="10"/>
   </w:num>
   <w:num w:numId="19">
-    <w:abstractNumId w:val="13"/>
+    <w:abstractNumId w:val="19"/>
   </w:num>
   <w:num w:numId="20">
+    <w:abstractNumId w:val="17"/>
+  </w:num>
+  <w:num w:numId="21">
+    <w:abstractNumId w:val="22"/>
+  </w:num>
+  <w:num w:numId="22">
+    <w:abstractNumId w:val="25"/>
+  </w:num>
+  <w:num w:numId="23">
+    <w:abstractNumId w:val="16"/>
+  </w:num>
+  <w:num w:numId="24">
+    <w:abstractNumId w:val="1"/>
+  </w:num>
+  <w:num w:numId="25">
+    <w:abstractNumId w:val="9"/>
+  </w:num>
+  <w:num w:numId="26">
+    <w:abstractNumId w:val="8"/>
+  </w:num>
+  <w:num w:numId="27">
     <w:abstractNumId w:val="12"/>
   </w:num>
-  <w:num w:numId="21">
-    <w:abstractNumId w:val="16"/>
-  </w:num>
-  <w:num w:numId="22">
-    <w:abstractNumId w:val="19"/>
+  <w:num w:numId="28">
+    <w:abstractNumId w:val="18"/>
   </w:num>
 </w:numbering>
 </file>
@@ -7163,6 +10106,7 @@
   <w:style w:type="character" w:default="1" w:styleId="DefaultParagraphFont">
     <w:name w:val="Default Paragraph Font"/>
     <w:uiPriority w:val="1"/>
+    <w:semiHidden/>
     <w:unhideWhenUsed/>
   </w:style>
   <w:style w:type="table" w:default="1" w:styleId="TableNormal">

</xml_diff>